<commit_message>
linux git using guide update
</commit_message>
<xml_diff>
--- a/操作文档/Ubuntu系统Git使用GitHub资源教程.docx
+++ b/操作文档/Ubuntu系统Git使用GitHub资源教程.docx
@@ -2,7 +2,1377 @@
 <file path=word/document.xml><?xml version="1.0" encoding="utf-8"?>
 <w:document xmlns:wpc="http://schemas.microsoft.com/office/word/2010/wordprocessingCanvas" xmlns:mc="http://schemas.openxmlformats.org/markup-compatibility/2006" xmlns:o="urn:schemas-microsoft-com:office:office" xmlns:r="http://schemas.openxmlformats.org/officeDocument/2006/relationships" xmlns:m="http://schemas.openxmlformats.org/officeDocument/2006/math" xmlns:v="urn:schemas-microsoft-com:vml" xmlns:wp14="http://schemas.microsoft.com/office/word/2010/wordprocessingDrawing" xmlns:wp="http://schemas.openxmlformats.org/drawingml/2006/wordprocessingDrawing" xmlns:w10="urn:schemas-microsoft-com:office:word" xmlns:w="http://schemas.openxmlformats.org/wordprocessingml/2006/main" xmlns:w14="http://schemas.microsoft.com/office/word/2010/wordml" xmlns:w15="http://schemas.microsoft.com/office/word/2012/wordml" xmlns:wpg="http://schemas.microsoft.com/office/word/2010/wordprocessingGroup" xmlns:wpi="http://schemas.microsoft.com/office/word/2010/wordprocessingInk" xmlns:wne="http://schemas.microsoft.com/office/word/2006/wordml" xmlns:wps="http://schemas.microsoft.com/office/word/2010/wordprocessingShape" mc:Ignorable="w14 w15 wp14">
   <w:body>
-    <w:p>
+    <w:bookmarkStart w:id="0" w:name="_Toc456302826" w:displacedByCustomXml="next"/>
+    <w:sdt>
+      <w:sdtPr>
+        <w:rPr>
+          <w:lang w:val="zh-CN"/>
+        </w:rPr>
+        <w:id w:val="-869075814"/>
+        <w:docPartObj>
+          <w:docPartGallery w:val="Table of Contents"/>
+          <w:docPartUnique/>
+        </w:docPartObj>
+      </w:sdtPr>
+      <w:sdtEndPr>
+        <w:rPr>
+          <w:rFonts w:asciiTheme="minorHAnsi" w:eastAsiaTheme="minorEastAsia" w:hAnsiTheme="minorHAnsi" w:cstheme="minorBidi"/>
+          <w:b/>
+          <w:bCs/>
+          <w:color w:val="auto"/>
+          <w:kern w:val="2"/>
+          <w:sz w:val="21"/>
+          <w:szCs w:val="22"/>
+        </w:rPr>
+      </w:sdtEndPr>
+      <w:sdtContent>
+        <w:p>
+          <w:pPr>
+            <w:pStyle w:val="TOC"/>
+          </w:pPr>
+          <w:r>
+            <w:rPr>
+              <w:lang w:val="zh-CN"/>
+            </w:rPr>
+            <w:t>目录</w:t>
+          </w:r>
+        </w:p>
+        <w:p>
+          <w:pPr>
+            <w:pStyle w:val="10"/>
+            <w:tabs>
+              <w:tab w:val="right" w:leader="dot" w:pos="8296"/>
+            </w:tabs>
+            <w:rPr>
+              <w:rFonts w:cstheme="minorBidi"/>
+              <w:noProof/>
+              <w:kern w:val="2"/>
+              <w:sz w:val="21"/>
+            </w:rPr>
+          </w:pPr>
+          <w:r>
+            <w:fldChar w:fldCharType="begin"/>
+          </w:r>
+          <w:r>
+            <w:instrText xml:space="preserve"> TOC \o "1-3" \h \z \u </w:instrText>
+          </w:r>
+          <w:r>
+            <w:fldChar w:fldCharType="separate"/>
+          </w:r>
+          <w:hyperlink w:anchor="_Toc456302849" w:history="1">
+            <w:r>
+              <w:rPr>
+                <w:rStyle w:val="a4"/>
+                <w:noProof/>
+              </w:rPr>
+              <w:t>Ubuntu Git</w:t>
+            </w:r>
+            <w:r>
+              <w:rPr>
+                <w:rStyle w:val="a4"/>
+                <w:rFonts w:hint="eastAsia"/>
+                <w:noProof/>
+              </w:rPr>
+              <w:t>使用说明</w:t>
+            </w:r>
+            <w:r>
+              <w:rPr>
+                <w:noProof/>
+                <w:webHidden/>
+              </w:rPr>
+              <w:tab/>
+            </w:r>
+            <w:r>
+              <w:rPr>
+                <w:noProof/>
+                <w:webHidden/>
+              </w:rPr>
+              <w:fldChar w:fldCharType="begin"/>
+            </w:r>
+            <w:r>
+              <w:rPr>
+                <w:noProof/>
+                <w:webHidden/>
+              </w:rPr>
+              <w:instrText xml:space="preserve"> PAGEREF _Toc456302849 \h </w:instrText>
+            </w:r>
+            <w:r>
+              <w:rPr>
+                <w:noProof/>
+                <w:webHidden/>
+              </w:rPr>
+            </w:r>
+            <w:r>
+              <w:rPr>
+                <w:noProof/>
+                <w:webHidden/>
+              </w:rPr>
+              <w:fldChar w:fldCharType="separate"/>
+            </w:r>
+            <w:r>
+              <w:rPr>
+                <w:noProof/>
+                <w:webHidden/>
+              </w:rPr>
+              <w:t>2</w:t>
+            </w:r>
+            <w:r>
+              <w:rPr>
+                <w:noProof/>
+                <w:webHidden/>
+              </w:rPr>
+              <w:fldChar w:fldCharType="end"/>
+            </w:r>
+          </w:hyperlink>
+        </w:p>
+        <w:p>
+          <w:pPr>
+            <w:pStyle w:val="20"/>
+            <w:tabs>
+              <w:tab w:val="right" w:leader="dot" w:pos="8296"/>
+            </w:tabs>
+            <w:rPr>
+              <w:rFonts w:cstheme="minorBidi"/>
+              <w:noProof/>
+              <w:kern w:val="2"/>
+              <w:sz w:val="21"/>
+            </w:rPr>
+          </w:pPr>
+          <w:hyperlink w:anchor="_Toc456302850" w:history="1">
+            <w:r>
+              <w:rPr>
+                <w:rStyle w:val="a4"/>
+                <w:rFonts w:hint="eastAsia"/>
+                <w:noProof/>
+              </w:rPr>
+              <w:t>第一章</w:t>
+            </w:r>
+            <w:r>
+              <w:rPr>
+                <w:rStyle w:val="a4"/>
+                <w:noProof/>
+              </w:rPr>
+              <w:t xml:space="preserve"> </w:t>
+            </w:r>
+            <w:r>
+              <w:rPr>
+                <w:rStyle w:val="a4"/>
+                <w:rFonts w:hint="eastAsia"/>
+                <w:noProof/>
+              </w:rPr>
+              <w:t>安装以及注册</w:t>
+            </w:r>
+            <w:r>
+              <w:rPr>
+                <w:noProof/>
+                <w:webHidden/>
+              </w:rPr>
+              <w:tab/>
+            </w:r>
+            <w:r>
+              <w:rPr>
+                <w:noProof/>
+                <w:webHidden/>
+              </w:rPr>
+              <w:fldChar w:fldCharType="begin"/>
+            </w:r>
+            <w:r>
+              <w:rPr>
+                <w:noProof/>
+                <w:webHidden/>
+              </w:rPr>
+              <w:instrText xml:space="preserve"> PAGEREF _Toc456302850 \h </w:instrText>
+            </w:r>
+            <w:r>
+              <w:rPr>
+                <w:noProof/>
+                <w:webHidden/>
+              </w:rPr>
+            </w:r>
+            <w:r>
+              <w:rPr>
+                <w:noProof/>
+                <w:webHidden/>
+              </w:rPr>
+              <w:fldChar w:fldCharType="separate"/>
+            </w:r>
+            <w:r>
+              <w:rPr>
+                <w:noProof/>
+                <w:webHidden/>
+              </w:rPr>
+              <w:t>2</w:t>
+            </w:r>
+            <w:r>
+              <w:rPr>
+                <w:noProof/>
+                <w:webHidden/>
+              </w:rPr>
+              <w:fldChar w:fldCharType="end"/>
+            </w:r>
+          </w:hyperlink>
+        </w:p>
+        <w:p>
+          <w:pPr>
+            <w:pStyle w:val="30"/>
+            <w:tabs>
+              <w:tab w:val="right" w:leader="dot" w:pos="8296"/>
+            </w:tabs>
+            <w:rPr>
+              <w:rFonts w:cstheme="minorBidi"/>
+              <w:noProof/>
+              <w:kern w:val="2"/>
+              <w:sz w:val="21"/>
+            </w:rPr>
+          </w:pPr>
+          <w:hyperlink w:anchor="_Toc456302851" w:history="1">
+            <w:r>
+              <w:rPr>
+                <w:rStyle w:val="a4"/>
+                <w:noProof/>
+              </w:rPr>
+              <w:t>1.Ubuntu</w:t>
+            </w:r>
+            <w:r>
+              <w:rPr>
+                <w:rStyle w:val="a4"/>
+                <w:rFonts w:hint="eastAsia"/>
+                <w:noProof/>
+              </w:rPr>
+              <w:t>系统上安装</w:t>
+            </w:r>
+            <w:r>
+              <w:rPr>
+                <w:rStyle w:val="a4"/>
+                <w:noProof/>
+              </w:rPr>
+              <w:t>git</w:t>
+            </w:r>
+            <w:r>
+              <w:rPr>
+                <w:noProof/>
+                <w:webHidden/>
+              </w:rPr>
+              <w:tab/>
+            </w:r>
+            <w:r>
+              <w:rPr>
+                <w:noProof/>
+                <w:webHidden/>
+              </w:rPr>
+              <w:fldChar w:fldCharType="begin"/>
+            </w:r>
+            <w:r>
+              <w:rPr>
+                <w:noProof/>
+                <w:webHidden/>
+              </w:rPr>
+              <w:instrText xml:space="preserve"> PAGEREF _Toc456302851 \h </w:instrText>
+            </w:r>
+            <w:r>
+              <w:rPr>
+                <w:noProof/>
+                <w:webHidden/>
+              </w:rPr>
+            </w:r>
+            <w:r>
+              <w:rPr>
+                <w:noProof/>
+                <w:webHidden/>
+              </w:rPr>
+              <w:fldChar w:fldCharType="separate"/>
+            </w:r>
+            <w:r>
+              <w:rPr>
+                <w:noProof/>
+                <w:webHidden/>
+              </w:rPr>
+              <w:t>2</w:t>
+            </w:r>
+            <w:r>
+              <w:rPr>
+                <w:noProof/>
+                <w:webHidden/>
+              </w:rPr>
+              <w:fldChar w:fldCharType="end"/>
+            </w:r>
+          </w:hyperlink>
+        </w:p>
+        <w:p>
+          <w:pPr>
+            <w:pStyle w:val="30"/>
+            <w:tabs>
+              <w:tab w:val="right" w:leader="dot" w:pos="8296"/>
+            </w:tabs>
+            <w:rPr>
+              <w:rFonts w:cstheme="minorBidi"/>
+              <w:noProof/>
+              <w:kern w:val="2"/>
+              <w:sz w:val="21"/>
+            </w:rPr>
+          </w:pPr>
+          <w:hyperlink w:anchor="_Toc456302852" w:history="1">
+            <w:r>
+              <w:rPr>
+                <w:rStyle w:val="a4"/>
+                <w:noProof/>
+              </w:rPr>
+              <w:t>2.</w:t>
+            </w:r>
+            <w:r>
+              <w:rPr>
+                <w:rStyle w:val="a4"/>
+                <w:rFonts w:hint="eastAsia"/>
+                <w:noProof/>
+              </w:rPr>
+              <w:t>注册</w:t>
+            </w:r>
+            <w:r>
+              <w:rPr>
+                <w:rStyle w:val="a4"/>
+                <w:noProof/>
+              </w:rPr>
+              <w:t>GitHub</w:t>
+            </w:r>
+            <w:r>
+              <w:rPr>
+                <w:rStyle w:val="a4"/>
+                <w:rFonts w:hint="eastAsia"/>
+                <w:noProof/>
+              </w:rPr>
+              <w:t>账号</w:t>
+            </w:r>
+            <w:r>
+              <w:rPr>
+                <w:noProof/>
+                <w:webHidden/>
+              </w:rPr>
+              <w:tab/>
+            </w:r>
+            <w:r>
+              <w:rPr>
+                <w:noProof/>
+                <w:webHidden/>
+              </w:rPr>
+              <w:fldChar w:fldCharType="begin"/>
+            </w:r>
+            <w:r>
+              <w:rPr>
+                <w:noProof/>
+                <w:webHidden/>
+              </w:rPr>
+              <w:instrText xml:space="preserve"> PAGEREF _Toc456302852 \h </w:instrText>
+            </w:r>
+            <w:r>
+              <w:rPr>
+                <w:noProof/>
+                <w:webHidden/>
+              </w:rPr>
+            </w:r>
+            <w:r>
+              <w:rPr>
+                <w:noProof/>
+                <w:webHidden/>
+              </w:rPr>
+              <w:fldChar w:fldCharType="separate"/>
+            </w:r>
+            <w:r>
+              <w:rPr>
+                <w:noProof/>
+                <w:webHidden/>
+              </w:rPr>
+              <w:t>2</w:t>
+            </w:r>
+            <w:r>
+              <w:rPr>
+                <w:noProof/>
+                <w:webHidden/>
+              </w:rPr>
+              <w:fldChar w:fldCharType="end"/>
+            </w:r>
+          </w:hyperlink>
+        </w:p>
+        <w:p>
+          <w:pPr>
+            <w:pStyle w:val="20"/>
+            <w:tabs>
+              <w:tab w:val="right" w:leader="dot" w:pos="8296"/>
+            </w:tabs>
+            <w:rPr>
+              <w:rFonts w:cstheme="minorBidi"/>
+              <w:noProof/>
+              <w:kern w:val="2"/>
+              <w:sz w:val="21"/>
+            </w:rPr>
+          </w:pPr>
+          <w:hyperlink w:anchor="_Toc456302853" w:history="1">
+            <w:r>
+              <w:rPr>
+                <w:rStyle w:val="a4"/>
+                <w:rFonts w:hint="eastAsia"/>
+                <w:noProof/>
+              </w:rPr>
+              <w:t>第二章</w:t>
+            </w:r>
+            <w:r>
+              <w:rPr>
+                <w:rStyle w:val="a4"/>
+                <w:noProof/>
+              </w:rPr>
+              <w:t xml:space="preserve"> </w:t>
+            </w:r>
+            <w:r>
+              <w:rPr>
+                <w:rStyle w:val="a4"/>
+                <w:rFonts w:hint="eastAsia"/>
+                <w:noProof/>
+              </w:rPr>
+              <w:t>设置</w:t>
+            </w:r>
+            <w:r>
+              <w:rPr>
+                <w:rStyle w:val="a4"/>
+                <w:noProof/>
+              </w:rPr>
+              <w:t>Ubuntu</w:t>
+            </w:r>
+            <w:r>
+              <w:rPr>
+                <w:rStyle w:val="a4"/>
+                <w:rFonts w:hint="eastAsia"/>
+                <w:noProof/>
+              </w:rPr>
+              <w:t>机器访问</w:t>
+            </w:r>
+            <w:r>
+              <w:rPr>
+                <w:rStyle w:val="a4"/>
+                <w:noProof/>
+              </w:rPr>
+              <w:t>github</w:t>
+            </w:r>
+            <w:r>
+              <w:rPr>
+                <w:rStyle w:val="a4"/>
+                <w:rFonts w:hint="eastAsia"/>
+                <w:noProof/>
+              </w:rPr>
+              <w:t>公共邮箱权限</w:t>
+            </w:r>
+            <w:r>
+              <w:rPr>
+                <w:noProof/>
+                <w:webHidden/>
+              </w:rPr>
+              <w:tab/>
+            </w:r>
+            <w:r>
+              <w:rPr>
+                <w:noProof/>
+                <w:webHidden/>
+              </w:rPr>
+              <w:fldChar w:fldCharType="begin"/>
+            </w:r>
+            <w:r>
+              <w:rPr>
+                <w:noProof/>
+                <w:webHidden/>
+              </w:rPr>
+              <w:instrText xml:space="preserve"> PAGEREF _Toc456302853 \h </w:instrText>
+            </w:r>
+            <w:r>
+              <w:rPr>
+                <w:noProof/>
+                <w:webHidden/>
+              </w:rPr>
+            </w:r>
+            <w:r>
+              <w:rPr>
+                <w:noProof/>
+                <w:webHidden/>
+              </w:rPr>
+              <w:fldChar w:fldCharType="separate"/>
+            </w:r>
+            <w:r>
+              <w:rPr>
+                <w:noProof/>
+                <w:webHidden/>
+              </w:rPr>
+              <w:t>2</w:t>
+            </w:r>
+            <w:r>
+              <w:rPr>
+                <w:noProof/>
+                <w:webHidden/>
+              </w:rPr>
+              <w:fldChar w:fldCharType="end"/>
+            </w:r>
+          </w:hyperlink>
+        </w:p>
+        <w:p>
+          <w:pPr>
+            <w:pStyle w:val="30"/>
+            <w:tabs>
+              <w:tab w:val="right" w:leader="dot" w:pos="8296"/>
+            </w:tabs>
+            <w:rPr>
+              <w:rFonts w:cstheme="minorBidi"/>
+              <w:noProof/>
+              <w:kern w:val="2"/>
+              <w:sz w:val="21"/>
+            </w:rPr>
+          </w:pPr>
+          <w:hyperlink w:anchor="_Toc456302854" w:history="1">
+            <w:r>
+              <w:rPr>
+                <w:rStyle w:val="a4"/>
+                <w:noProof/>
+              </w:rPr>
+              <w:t>1.</w:t>
+            </w:r>
+            <w:r>
+              <w:rPr>
+                <w:rStyle w:val="a4"/>
+                <w:rFonts w:hint="eastAsia"/>
+                <w:noProof/>
+              </w:rPr>
+              <w:t>生成公用钥匙</w:t>
+            </w:r>
+            <w:r>
+              <w:rPr>
+                <w:noProof/>
+                <w:webHidden/>
+              </w:rPr>
+              <w:tab/>
+            </w:r>
+            <w:r>
+              <w:rPr>
+                <w:noProof/>
+                <w:webHidden/>
+              </w:rPr>
+              <w:fldChar w:fldCharType="begin"/>
+            </w:r>
+            <w:r>
+              <w:rPr>
+                <w:noProof/>
+                <w:webHidden/>
+              </w:rPr>
+              <w:instrText xml:space="preserve"> PAGEREF _Toc456302854 \h </w:instrText>
+            </w:r>
+            <w:r>
+              <w:rPr>
+                <w:noProof/>
+                <w:webHidden/>
+              </w:rPr>
+            </w:r>
+            <w:r>
+              <w:rPr>
+                <w:noProof/>
+                <w:webHidden/>
+              </w:rPr>
+              <w:fldChar w:fldCharType="separate"/>
+            </w:r>
+            <w:r>
+              <w:rPr>
+                <w:noProof/>
+                <w:webHidden/>
+              </w:rPr>
+              <w:t>2</w:t>
+            </w:r>
+            <w:r>
+              <w:rPr>
+                <w:noProof/>
+                <w:webHidden/>
+              </w:rPr>
+              <w:fldChar w:fldCharType="end"/>
+            </w:r>
+          </w:hyperlink>
+        </w:p>
+        <w:p>
+          <w:pPr>
+            <w:pStyle w:val="30"/>
+            <w:tabs>
+              <w:tab w:val="right" w:leader="dot" w:pos="8296"/>
+            </w:tabs>
+            <w:rPr>
+              <w:rFonts w:cstheme="minorBidi"/>
+              <w:noProof/>
+              <w:kern w:val="2"/>
+              <w:sz w:val="21"/>
+            </w:rPr>
+          </w:pPr>
+          <w:hyperlink w:anchor="_Toc456302855" w:history="1">
+            <w:r>
+              <w:rPr>
+                <w:rStyle w:val="a4"/>
+                <w:noProof/>
+              </w:rPr>
+              <w:t>2.</w:t>
+            </w:r>
+            <w:r>
+              <w:rPr>
+                <w:rStyle w:val="a4"/>
+                <w:rFonts w:hint="eastAsia"/>
+                <w:noProof/>
+              </w:rPr>
+              <w:t>将公用钥匙添加到</w:t>
+            </w:r>
+            <w:r>
+              <w:rPr>
+                <w:rStyle w:val="a4"/>
+                <w:noProof/>
+              </w:rPr>
+              <w:t>Github</w:t>
+            </w:r>
+            <w:r>
+              <w:rPr>
+                <w:rStyle w:val="a4"/>
+                <w:rFonts w:hint="eastAsia"/>
+                <w:noProof/>
+              </w:rPr>
+              <w:t>账户</w:t>
+            </w:r>
+            <w:r>
+              <w:rPr>
+                <w:rStyle w:val="a4"/>
+                <w:noProof/>
+              </w:rPr>
+              <w:t>SSH key</w:t>
+            </w:r>
+            <w:r>
+              <w:rPr>
+                <w:rStyle w:val="a4"/>
+                <w:rFonts w:hint="eastAsia"/>
+                <w:noProof/>
+              </w:rPr>
+              <w:t>里面去</w:t>
+            </w:r>
+            <w:r>
+              <w:rPr>
+                <w:noProof/>
+                <w:webHidden/>
+              </w:rPr>
+              <w:tab/>
+            </w:r>
+            <w:r>
+              <w:rPr>
+                <w:noProof/>
+                <w:webHidden/>
+              </w:rPr>
+              <w:fldChar w:fldCharType="begin"/>
+            </w:r>
+            <w:r>
+              <w:rPr>
+                <w:noProof/>
+                <w:webHidden/>
+              </w:rPr>
+              <w:instrText xml:space="preserve"> PAGEREF _Toc456302855 \h </w:instrText>
+            </w:r>
+            <w:r>
+              <w:rPr>
+                <w:noProof/>
+                <w:webHidden/>
+              </w:rPr>
+            </w:r>
+            <w:r>
+              <w:rPr>
+                <w:noProof/>
+                <w:webHidden/>
+              </w:rPr>
+              <w:fldChar w:fldCharType="separate"/>
+            </w:r>
+            <w:r>
+              <w:rPr>
+                <w:noProof/>
+                <w:webHidden/>
+              </w:rPr>
+              <w:t>2</w:t>
+            </w:r>
+            <w:r>
+              <w:rPr>
+                <w:noProof/>
+                <w:webHidden/>
+              </w:rPr>
+              <w:fldChar w:fldCharType="end"/>
+            </w:r>
+          </w:hyperlink>
+        </w:p>
+        <w:p>
+          <w:pPr>
+            <w:pStyle w:val="30"/>
+            <w:tabs>
+              <w:tab w:val="right" w:leader="dot" w:pos="8296"/>
+            </w:tabs>
+            <w:rPr>
+              <w:rFonts w:cstheme="minorBidi"/>
+              <w:noProof/>
+              <w:kern w:val="2"/>
+              <w:sz w:val="21"/>
+            </w:rPr>
+          </w:pPr>
+          <w:hyperlink w:anchor="_Toc456302856" w:history="1">
+            <w:r>
+              <w:rPr>
+                <w:rStyle w:val="a4"/>
+                <w:noProof/>
+              </w:rPr>
+              <w:t>3.</w:t>
+            </w:r>
+            <w:r>
+              <w:rPr>
+                <w:rStyle w:val="a4"/>
+                <w:rFonts w:hint="eastAsia"/>
+                <w:noProof/>
+              </w:rPr>
+              <w:t>测试是否添加成功</w:t>
+            </w:r>
+            <w:r>
+              <w:rPr>
+                <w:noProof/>
+                <w:webHidden/>
+              </w:rPr>
+              <w:tab/>
+            </w:r>
+            <w:r>
+              <w:rPr>
+                <w:noProof/>
+                <w:webHidden/>
+              </w:rPr>
+              <w:fldChar w:fldCharType="begin"/>
+            </w:r>
+            <w:r>
+              <w:rPr>
+                <w:noProof/>
+                <w:webHidden/>
+              </w:rPr>
+              <w:instrText xml:space="preserve"> PAGEREF _Toc456302856 \h </w:instrText>
+            </w:r>
+            <w:r>
+              <w:rPr>
+                <w:noProof/>
+                <w:webHidden/>
+              </w:rPr>
+            </w:r>
+            <w:r>
+              <w:rPr>
+                <w:noProof/>
+                <w:webHidden/>
+              </w:rPr>
+              <w:fldChar w:fldCharType="separate"/>
+            </w:r>
+            <w:r>
+              <w:rPr>
+                <w:noProof/>
+                <w:webHidden/>
+              </w:rPr>
+              <w:t>2</w:t>
+            </w:r>
+            <w:r>
+              <w:rPr>
+                <w:noProof/>
+                <w:webHidden/>
+              </w:rPr>
+              <w:fldChar w:fldCharType="end"/>
+            </w:r>
+          </w:hyperlink>
+        </w:p>
+        <w:p>
+          <w:pPr>
+            <w:pStyle w:val="20"/>
+            <w:tabs>
+              <w:tab w:val="right" w:leader="dot" w:pos="8296"/>
+            </w:tabs>
+            <w:rPr>
+              <w:rFonts w:cstheme="minorBidi"/>
+              <w:noProof/>
+              <w:kern w:val="2"/>
+              <w:sz w:val="21"/>
+            </w:rPr>
+          </w:pPr>
+          <w:hyperlink w:anchor="_Toc456302857" w:history="1">
+            <w:r>
+              <w:rPr>
+                <w:rStyle w:val="a4"/>
+                <w:rFonts w:hint="eastAsia"/>
+                <w:noProof/>
+              </w:rPr>
+              <w:t>第三章</w:t>
+            </w:r>
+            <w:r>
+              <w:rPr>
+                <w:rStyle w:val="a4"/>
+                <w:noProof/>
+              </w:rPr>
+              <w:t xml:space="preserve"> </w:t>
+            </w:r>
+            <w:r>
+              <w:rPr>
+                <w:rStyle w:val="a4"/>
+                <w:rFonts w:hint="eastAsia"/>
+                <w:noProof/>
+              </w:rPr>
+              <w:t>上传第一个文件</w:t>
+            </w:r>
+            <w:r>
+              <w:rPr>
+                <w:noProof/>
+                <w:webHidden/>
+              </w:rPr>
+              <w:tab/>
+            </w:r>
+            <w:r>
+              <w:rPr>
+                <w:noProof/>
+                <w:webHidden/>
+              </w:rPr>
+              <w:fldChar w:fldCharType="begin"/>
+            </w:r>
+            <w:r>
+              <w:rPr>
+                <w:noProof/>
+                <w:webHidden/>
+              </w:rPr>
+              <w:instrText xml:space="preserve"> PAGEREF _Toc456302857 \h </w:instrText>
+            </w:r>
+            <w:r>
+              <w:rPr>
+                <w:noProof/>
+                <w:webHidden/>
+              </w:rPr>
+            </w:r>
+            <w:r>
+              <w:rPr>
+                <w:noProof/>
+                <w:webHidden/>
+              </w:rPr>
+              <w:fldChar w:fldCharType="separate"/>
+            </w:r>
+            <w:r>
+              <w:rPr>
+                <w:noProof/>
+                <w:webHidden/>
+              </w:rPr>
+              <w:t>3</w:t>
+            </w:r>
+            <w:r>
+              <w:rPr>
+                <w:noProof/>
+                <w:webHidden/>
+              </w:rPr>
+              <w:fldChar w:fldCharType="end"/>
+            </w:r>
+          </w:hyperlink>
+        </w:p>
+        <w:p>
+          <w:pPr>
+            <w:pStyle w:val="30"/>
+            <w:tabs>
+              <w:tab w:val="right" w:leader="dot" w:pos="8296"/>
+            </w:tabs>
+            <w:rPr>
+              <w:rFonts w:cstheme="minorBidi"/>
+              <w:noProof/>
+              <w:kern w:val="2"/>
+              <w:sz w:val="21"/>
+            </w:rPr>
+          </w:pPr>
+          <w:hyperlink w:anchor="_Toc456302858" w:history="1">
+            <w:r>
+              <w:rPr>
+                <w:rStyle w:val="a4"/>
+                <w:noProof/>
+              </w:rPr>
+              <w:t>1.</w:t>
+            </w:r>
+            <w:r>
+              <w:rPr>
+                <w:rStyle w:val="a4"/>
+                <w:rFonts w:hint="eastAsia"/>
+                <w:noProof/>
+              </w:rPr>
+              <w:t>设置</w:t>
+            </w:r>
+            <w:r>
+              <w:rPr>
+                <w:rStyle w:val="a4"/>
+                <w:noProof/>
+              </w:rPr>
+              <w:t>git</w:t>
+            </w:r>
+            <w:r>
+              <w:rPr>
+                <w:rStyle w:val="a4"/>
+                <w:rFonts w:hint="eastAsia"/>
+                <w:noProof/>
+              </w:rPr>
+              <w:t>相关配置</w:t>
+            </w:r>
+            <w:r>
+              <w:rPr>
+                <w:noProof/>
+                <w:webHidden/>
+              </w:rPr>
+              <w:tab/>
+            </w:r>
+            <w:r>
+              <w:rPr>
+                <w:noProof/>
+                <w:webHidden/>
+              </w:rPr>
+              <w:fldChar w:fldCharType="begin"/>
+            </w:r>
+            <w:r>
+              <w:rPr>
+                <w:noProof/>
+                <w:webHidden/>
+              </w:rPr>
+              <w:instrText xml:space="preserve"> PAGEREF _Toc456302858 \h </w:instrText>
+            </w:r>
+            <w:r>
+              <w:rPr>
+                <w:noProof/>
+                <w:webHidden/>
+              </w:rPr>
+            </w:r>
+            <w:r>
+              <w:rPr>
+                <w:noProof/>
+                <w:webHidden/>
+              </w:rPr>
+              <w:fldChar w:fldCharType="separate"/>
+            </w:r>
+            <w:r>
+              <w:rPr>
+                <w:noProof/>
+                <w:webHidden/>
+              </w:rPr>
+              <w:t>3</w:t>
+            </w:r>
+            <w:r>
+              <w:rPr>
+                <w:noProof/>
+                <w:webHidden/>
+              </w:rPr>
+              <w:fldChar w:fldCharType="end"/>
+            </w:r>
+          </w:hyperlink>
+        </w:p>
+        <w:p>
+          <w:pPr>
+            <w:pStyle w:val="30"/>
+            <w:tabs>
+              <w:tab w:val="right" w:leader="dot" w:pos="8296"/>
+            </w:tabs>
+            <w:rPr>
+              <w:rFonts w:cstheme="minorBidi"/>
+              <w:noProof/>
+              <w:kern w:val="2"/>
+              <w:sz w:val="21"/>
+            </w:rPr>
+          </w:pPr>
+          <w:hyperlink w:anchor="_Toc456302859" w:history="1">
+            <w:r>
+              <w:rPr>
+                <w:rStyle w:val="a4"/>
+                <w:noProof/>
+              </w:rPr>
+              <w:t>2.</w:t>
+            </w:r>
+            <w:r>
+              <w:rPr>
+                <w:rStyle w:val="a4"/>
+                <w:rFonts w:hint="eastAsia"/>
+                <w:noProof/>
+              </w:rPr>
+              <w:t>本地</w:t>
+            </w:r>
+            <w:r>
+              <w:rPr>
+                <w:rStyle w:val="a4"/>
+                <w:noProof/>
+              </w:rPr>
+              <w:t>clone</w:t>
+            </w:r>
+            <w:r>
+              <w:rPr>
+                <w:rStyle w:val="a4"/>
+                <w:rFonts w:hint="eastAsia"/>
+                <w:noProof/>
+              </w:rPr>
+              <w:t>网站上的分支信息</w:t>
+            </w:r>
+            <w:r>
+              <w:rPr>
+                <w:noProof/>
+                <w:webHidden/>
+              </w:rPr>
+              <w:tab/>
+            </w:r>
+            <w:r>
+              <w:rPr>
+                <w:noProof/>
+                <w:webHidden/>
+              </w:rPr>
+              <w:fldChar w:fldCharType="begin"/>
+            </w:r>
+            <w:r>
+              <w:rPr>
+                <w:noProof/>
+                <w:webHidden/>
+              </w:rPr>
+              <w:instrText xml:space="preserve"> PAGEREF _Toc456302859 \h </w:instrText>
+            </w:r>
+            <w:r>
+              <w:rPr>
+                <w:noProof/>
+                <w:webHidden/>
+              </w:rPr>
+            </w:r>
+            <w:r>
+              <w:rPr>
+                <w:noProof/>
+                <w:webHidden/>
+              </w:rPr>
+              <w:fldChar w:fldCharType="separate"/>
+            </w:r>
+            <w:r>
+              <w:rPr>
+                <w:noProof/>
+                <w:webHidden/>
+              </w:rPr>
+              <w:t>3</w:t>
+            </w:r>
+            <w:r>
+              <w:rPr>
+                <w:noProof/>
+                <w:webHidden/>
+              </w:rPr>
+              <w:fldChar w:fldCharType="end"/>
+            </w:r>
+          </w:hyperlink>
+        </w:p>
+        <w:p>
+          <w:pPr>
+            <w:pStyle w:val="30"/>
+            <w:tabs>
+              <w:tab w:val="right" w:leader="dot" w:pos="8296"/>
+            </w:tabs>
+            <w:rPr>
+              <w:rFonts w:cstheme="minorBidi"/>
+              <w:noProof/>
+              <w:kern w:val="2"/>
+              <w:sz w:val="21"/>
+            </w:rPr>
+          </w:pPr>
+          <w:hyperlink w:anchor="_Toc456302860" w:history="1">
+            <w:r>
+              <w:rPr>
+                <w:rStyle w:val="a4"/>
+                <w:noProof/>
+              </w:rPr>
+              <w:t>3.</w:t>
+            </w:r>
+            <w:r>
+              <w:rPr>
+                <w:rStyle w:val="a4"/>
+                <w:rFonts w:hint="eastAsia"/>
+                <w:noProof/>
+              </w:rPr>
+              <w:t>添加文件并上传到</w:t>
+            </w:r>
+            <w:r>
+              <w:rPr>
+                <w:rStyle w:val="a4"/>
+                <w:noProof/>
+              </w:rPr>
+              <w:t>GitHub</w:t>
+            </w:r>
+            <w:r>
+              <w:rPr>
+                <w:rStyle w:val="a4"/>
+                <w:rFonts w:hint="eastAsia"/>
+                <w:noProof/>
+              </w:rPr>
+              <w:t>上</w:t>
+            </w:r>
+            <w:r>
+              <w:rPr>
+                <w:noProof/>
+                <w:webHidden/>
+              </w:rPr>
+              <w:tab/>
+            </w:r>
+            <w:r>
+              <w:rPr>
+                <w:noProof/>
+                <w:webHidden/>
+              </w:rPr>
+              <w:fldChar w:fldCharType="begin"/>
+            </w:r>
+            <w:r>
+              <w:rPr>
+                <w:noProof/>
+                <w:webHidden/>
+              </w:rPr>
+              <w:instrText xml:space="preserve"> PAGEREF _Toc456302860 \h </w:instrText>
+            </w:r>
+            <w:r>
+              <w:rPr>
+                <w:noProof/>
+                <w:webHidden/>
+              </w:rPr>
+            </w:r>
+            <w:r>
+              <w:rPr>
+                <w:noProof/>
+                <w:webHidden/>
+              </w:rPr>
+              <w:fldChar w:fldCharType="separate"/>
+            </w:r>
+            <w:r>
+              <w:rPr>
+                <w:noProof/>
+                <w:webHidden/>
+              </w:rPr>
+              <w:t>3</w:t>
+            </w:r>
+            <w:r>
+              <w:rPr>
+                <w:noProof/>
+                <w:webHidden/>
+              </w:rPr>
+              <w:fldChar w:fldCharType="end"/>
+            </w:r>
+          </w:hyperlink>
+        </w:p>
+        <w:p>
+          <w:pPr>
+            <w:pStyle w:val="30"/>
+            <w:tabs>
+              <w:tab w:val="right" w:leader="dot" w:pos="8296"/>
+            </w:tabs>
+            <w:rPr>
+              <w:rFonts w:cstheme="minorBidi"/>
+              <w:noProof/>
+              <w:kern w:val="2"/>
+              <w:sz w:val="21"/>
+            </w:rPr>
+          </w:pPr>
+          <w:hyperlink w:anchor="_Toc456302861" w:history="1">
+            <w:r>
+              <w:rPr>
+                <w:rStyle w:val="a4"/>
+                <w:noProof/>
+              </w:rPr>
+              <w:t>4.git</w:t>
+            </w:r>
+            <w:r>
+              <w:rPr>
+                <w:rStyle w:val="a4"/>
+                <w:rFonts w:hint="eastAsia"/>
+                <w:noProof/>
+              </w:rPr>
+              <w:t>常用命令</w:t>
+            </w:r>
+            <w:r>
+              <w:rPr>
+                <w:noProof/>
+                <w:webHidden/>
+              </w:rPr>
+              <w:tab/>
+            </w:r>
+            <w:r>
+              <w:rPr>
+                <w:noProof/>
+                <w:webHidden/>
+              </w:rPr>
+              <w:fldChar w:fldCharType="begin"/>
+            </w:r>
+            <w:r>
+              <w:rPr>
+                <w:noProof/>
+                <w:webHidden/>
+              </w:rPr>
+              <w:instrText xml:space="preserve"> PAGEREF _Toc456302861 \h </w:instrText>
+            </w:r>
+            <w:r>
+              <w:rPr>
+                <w:noProof/>
+                <w:webHidden/>
+              </w:rPr>
+            </w:r>
+            <w:r>
+              <w:rPr>
+                <w:noProof/>
+                <w:webHidden/>
+              </w:rPr>
+              <w:fldChar w:fldCharType="separate"/>
+            </w:r>
+            <w:r>
+              <w:rPr>
+                <w:noProof/>
+                <w:webHidden/>
+              </w:rPr>
+              <w:t>3</w:t>
+            </w:r>
+            <w:r>
+              <w:rPr>
+                <w:noProof/>
+                <w:webHidden/>
+              </w:rPr>
+              <w:fldChar w:fldCharType="end"/>
+            </w:r>
+          </w:hyperlink>
+        </w:p>
+        <w:p>
+          <w:pPr>
+            <w:pStyle w:val="30"/>
+            <w:tabs>
+              <w:tab w:val="right" w:leader="dot" w:pos="8296"/>
+            </w:tabs>
+            <w:rPr>
+              <w:rFonts w:cstheme="minorBidi"/>
+              <w:noProof/>
+              <w:kern w:val="2"/>
+              <w:sz w:val="21"/>
+            </w:rPr>
+          </w:pPr>
+          <w:hyperlink w:anchor="_Toc456302862" w:history="1">
+            <w:r>
+              <w:rPr>
+                <w:rStyle w:val="a4"/>
+                <w:noProof/>
+              </w:rPr>
+              <w:t>5.</w:t>
+            </w:r>
+            <w:r>
+              <w:rPr>
+                <w:rStyle w:val="a4"/>
+                <w:rFonts w:hint="eastAsia"/>
+                <w:noProof/>
+              </w:rPr>
+              <w:t>设置用户名密码</w:t>
+            </w:r>
+            <w:r>
+              <w:rPr>
+                <w:noProof/>
+                <w:webHidden/>
+              </w:rPr>
+              <w:tab/>
+            </w:r>
+            <w:r>
+              <w:rPr>
+                <w:noProof/>
+                <w:webHidden/>
+              </w:rPr>
+              <w:fldChar w:fldCharType="begin"/>
+            </w:r>
+            <w:r>
+              <w:rPr>
+                <w:noProof/>
+                <w:webHidden/>
+              </w:rPr>
+              <w:instrText xml:space="preserve"> PAGEREF _Toc456302862 \h </w:instrText>
+            </w:r>
+            <w:r>
+              <w:rPr>
+                <w:noProof/>
+                <w:webHidden/>
+              </w:rPr>
+            </w:r>
+            <w:r>
+              <w:rPr>
+                <w:noProof/>
+                <w:webHidden/>
+              </w:rPr>
+              <w:fldChar w:fldCharType="separate"/>
+            </w:r>
+            <w:r>
+              <w:rPr>
+                <w:noProof/>
+                <w:webHidden/>
+              </w:rPr>
+              <w:t>4</w:t>
+            </w:r>
+            <w:r>
+              <w:rPr>
+                <w:noProof/>
+                <w:webHidden/>
+              </w:rPr>
+              <w:fldChar w:fldCharType="end"/>
+            </w:r>
+          </w:hyperlink>
+        </w:p>
+        <w:p>
+          <w:r>
+            <w:rPr>
+              <w:b/>
+              <w:bCs/>
+              <w:lang w:val="zh-CN"/>
+            </w:rPr>
+            <w:fldChar w:fldCharType="end"/>
+          </w:r>
+        </w:p>
+      </w:sdtContent>
+    </w:sdt>
+    <w:p>
+      <w:bookmarkStart w:id="1" w:name="_Toc456302849"/>
+    </w:p>
+    <w:p/>
+    <w:p/>
+    <w:p/>
+    <w:p/>
+    <w:p/>
+    <w:p>
+      <w:bookmarkStart w:id="2" w:name="_GoBack"/>
+      <w:bookmarkEnd w:id="2"/>
+    </w:p>
+    <w:p/>
+    <w:p/>
+    <w:p/>
+    <w:p/>
+    <w:p>
+      <w:pPr>
+        <w:rPr>
+          <w:rFonts w:hint="eastAsia"/>
+        </w:rPr>
+      </w:pPr>
+    </w:p>
+    <w:p>
+      <w:pPr>
+        <w:pStyle w:val="1"/>
+        <w:jc w:val="center"/>
+      </w:pPr>
+      <w:r>
+        <w:rPr>
+          <w:rFonts w:hint="eastAsia"/>
+        </w:rPr>
+        <w:lastRenderedPageBreak/>
+        <w:t>Ub</w:t>
+      </w:r>
+      <w:r>
+        <w:t xml:space="preserve">untu </w:t>
+      </w:r>
+      <w:proofErr w:type="spellStart"/>
+      <w:r>
+        <w:t>Git</w:t>
+      </w:r>
+      <w:proofErr w:type="spellEnd"/>
+      <w:r>
+        <w:rPr>
+          <w:rFonts w:hint="eastAsia"/>
+        </w:rPr>
+        <w:t>使用说明</w:t>
+      </w:r>
+      <w:bookmarkEnd w:id="0"/>
+      <w:bookmarkEnd w:id="1"/>
+    </w:p>
+    <w:p>
+      <w:pPr>
+        <w:pStyle w:val="2"/>
+      </w:pPr>
+      <w:bookmarkStart w:id="3" w:name="_Toc456302827"/>
+      <w:bookmarkStart w:id="4" w:name="_Toc456302850"/>
       <w:r>
         <w:rPr>
           <w:rFonts w:hint="eastAsia"/>
@@ -21,8 +1391,15 @@
         </w:rPr>
         <w:t>安装以及注册</w:t>
       </w:r>
-    </w:p>
-    <w:p>
+      <w:bookmarkEnd w:id="3"/>
+      <w:bookmarkEnd w:id="4"/>
+    </w:p>
+    <w:p>
+      <w:pPr>
+        <w:pStyle w:val="3"/>
+      </w:pPr>
+      <w:bookmarkStart w:id="5" w:name="_Toc456302828"/>
+      <w:bookmarkStart w:id="6" w:name="_Toc456302851"/>
       <w:r>
         <w:rPr>
           <w:rFonts w:hint="eastAsia"/>
@@ -42,6 +1419,8 @@
         </w:rPr>
         <w:t>git</w:t>
       </w:r>
+      <w:bookmarkEnd w:id="5"/>
+      <w:bookmarkEnd w:id="6"/>
       <w:proofErr w:type="spellEnd"/>
     </w:p>
     <w:p>
@@ -99,6 +1478,11 @@
       <w:proofErr w:type="spellEnd"/>
     </w:p>
     <w:p>
+      <w:pPr>
+        <w:pStyle w:val="3"/>
+      </w:pPr>
+      <w:bookmarkStart w:id="7" w:name="_Toc456302829"/>
+      <w:bookmarkStart w:id="8" w:name="_Toc456302852"/>
       <w:r>
         <w:t>2.</w:t>
       </w:r>
@@ -120,6 +1504,8 @@
         </w:rPr>
         <w:t>账号</w:t>
       </w:r>
+      <w:bookmarkEnd w:id="7"/>
+      <w:bookmarkEnd w:id="8"/>
     </w:p>
     <w:p>
       <w:r>
@@ -196,6 +1582,11 @@
       </w:r>
     </w:p>
     <w:p>
+      <w:pPr>
+        <w:pStyle w:val="2"/>
+      </w:pPr>
+      <w:bookmarkStart w:id="9" w:name="_Toc456302830"/>
+      <w:bookmarkStart w:id="10" w:name="_Toc456302853"/>
       <w:r>
         <w:rPr>
           <w:rFonts w:hint="eastAsia"/>
@@ -240,8 +1631,15 @@
         </w:rPr>
         <w:t>公共邮箱权限</w:t>
       </w:r>
-    </w:p>
-    <w:p>
+      <w:bookmarkEnd w:id="9"/>
+      <w:bookmarkEnd w:id="10"/>
+    </w:p>
+    <w:p>
+      <w:pPr>
+        <w:pStyle w:val="3"/>
+      </w:pPr>
+      <w:bookmarkStart w:id="11" w:name="_Toc456302831"/>
+      <w:bookmarkStart w:id="12" w:name="_Toc456302854"/>
       <w:r>
         <w:t>1.</w:t>
       </w:r>
@@ -251,6 +1649,8 @@
         </w:rPr>
         <w:t>生成公用钥匙</w:t>
       </w:r>
+      <w:bookmarkEnd w:id="11"/>
+      <w:bookmarkEnd w:id="12"/>
     </w:p>
     <w:p>
       <w:r>
@@ -337,6 +1737,11 @@
       </w:r>
     </w:p>
     <w:p>
+      <w:pPr>
+        <w:pStyle w:val="3"/>
+      </w:pPr>
+      <w:bookmarkStart w:id="13" w:name="_Toc456302832"/>
+      <w:bookmarkStart w:id="14" w:name="_Toc456302855"/>
       <w:r>
         <w:t>2.</w:t>
       </w:r>
@@ -381,6 +1786,8 @@
         </w:rPr>
         <w:t>里面去</w:t>
       </w:r>
+      <w:bookmarkEnd w:id="13"/>
+      <w:bookmarkEnd w:id="14"/>
     </w:p>
     <w:p>
       <w:r>
@@ -475,6 +1882,11 @@
       </w:r>
     </w:p>
     <w:p>
+      <w:pPr>
+        <w:pStyle w:val="3"/>
+      </w:pPr>
+      <w:bookmarkStart w:id="15" w:name="_Toc456302833"/>
+      <w:bookmarkStart w:id="16" w:name="_Toc456302856"/>
       <w:r>
         <w:t>3.</w:t>
       </w:r>
@@ -484,6 +1896,8 @@
         </w:rPr>
         <w:t>测试是否添加成功</w:t>
       </w:r>
+      <w:bookmarkEnd w:id="15"/>
+      <w:bookmarkEnd w:id="16"/>
     </w:p>
     <w:p>
       <w:r>
@@ -498,73 +1912,6 @@
       <w:proofErr w:type="gramEnd"/>
       <w:r>
         <w:t xml:space="preserve"> -T </w:t>
-      </w:r>
-      <w:hyperlink r:id="rId4" w:history="1">
-        <w:r>
-          <w:rPr>
-            <w:rStyle w:val="a4"/>
-          </w:rPr>
-          <w:t>git@github.com</w:t>
-        </w:r>
-      </w:hyperlink>
-    </w:p>
-    <w:p>
-      <w:r>
-        <w:rPr>
-          <w:rFonts w:hint="eastAsia"/>
-        </w:rPr>
-        <w:t>如果显示</w:t>
-      </w:r>
-      <w:r>
-        <w:t xml:space="preserve">Hi </w:t>
-      </w:r>
-      <w:proofErr w:type="spellStart"/>
-      <w:r>
-        <w:rPr>
-          <w:rFonts w:hint="eastAsia"/>
-        </w:rPr>
-        <w:t>xxxx</w:t>
-      </w:r>
-      <w:proofErr w:type="spellEnd"/>
-      <w:r>
-        <w:t>! You've successfully authenticated, but GitHub does not provide shell access.</w:t>
-      </w:r>
-      <w:r>
-        <w:rPr>
-          <w:rFonts w:hint="eastAsia"/>
-        </w:rPr>
-        <w:t>则表示添加成功。</w:t>
-      </w:r>
-    </w:p>
-    <w:p>
-      <w:r>
-        <w:rPr>
-          <w:rFonts w:hint="eastAsia"/>
-        </w:rPr>
-        <w:t>当然，如果未显示上述内容，则可用通过下列命令调试，看问题在哪：</w:t>
-      </w:r>
-    </w:p>
-    <w:p>
-      <w:r>
-        <w:t xml:space="preserve">~$ </w:t>
-      </w:r>
-      <w:proofErr w:type="spellStart"/>
-      <w:proofErr w:type="gramStart"/>
-      <w:r>
-        <w:t>ssh</w:t>
-      </w:r>
-      <w:proofErr w:type="spellEnd"/>
-      <w:proofErr w:type="gramEnd"/>
-      <w:r>
-        <w:t xml:space="preserve"> -</w:t>
-      </w:r>
-      <w:proofErr w:type="spellStart"/>
-      <w:r>
-        <w:t>Tv</w:t>
-      </w:r>
-      <w:proofErr w:type="spellEnd"/>
-      <w:r>
-        <w:t xml:space="preserve"> </w:t>
       </w:r>
       <w:hyperlink r:id="rId5" w:history="1">
         <w:r>
@@ -576,9 +1923,76 @@
       </w:hyperlink>
     </w:p>
     <w:p>
+      <w:r>
+        <w:rPr>
+          <w:rFonts w:hint="eastAsia"/>
+        </w:rPr>
+        <w:t>如果显示</w:t>
+      </w:r>
+      <w:r>
+        <w:t xml:space="preserve">Hi </w:t>
+      </w:r>
+      <w:proofErr w:type="spellStart"/>
+      <w:r>
+        <w:rPr>
+          <w:rFonts w:hint="eastAsia"/>
+        </w:rPr>
+        <w:t>xxxx</w:t>
+      </w:r>
+      <w:proofErr w:type="spellEnd"/>
+      <w:r>
+        <w:t>! You've successfully authenticated, but GitHub does not provide shell access.</w:t>
+      </w:r>
+      <w:r>
+        <w:rPr>
+          <w:rFonts w:hint="eastAsia"/>
+        </w:rPr>
+        <w:t>则表示添加成功。</w:t>
+      </w:r>
+    </w:p>
+    <w:p>
+      <w:r>
+        <w:rPr>
+          <w:rFonts w:hint="eastAsia"/>
+        </w:rPr>
+        <w:t>当然，如果未显示上述内容，则可用通过下列命令调试，看问题在哪：</w:t>
+      </w:r>
+    </w:p>
+    <w:p>
+      <w:r>
+        <w:t xml:space="preserve">~$ </w:t>
+      </w:r>
       <w:proofErr w:type="spellStart"/>
       <w:proofErr w:type="gramStart"/>
       <w:r>
+        <w:t>ssh</w:t>
+      </w:r>
+      <w:proofErr w:type="spellEnd"/>
+      <w:proofErr w:type="gramEnd"/>
+      <w:r>
+        <w:t xml:space="preserve"> -</w:t>
+      </w:r>
+      <w:proofErr w:type="spellStart"/>
+      <w:r>
+        <w:t>Tv</w:t>
+      </w:r>
+      <w:proofErr w:type="spellEnd"/>
+      <w:r>
+        <w:t xml:space="preserve"> </w:t>
+      </w:r>
+      <w:hyperlink r:id="rId6" w:history="1">
+        <w:r>
+          <w:rPr>
+            <w:rStyle w:val="a4"/>
+          </w:rPr>
+          <w:t>git@github.com</w:t>
+        </w:r>
+      </w:hyperlink>
+    </w:p>
+    <w:p>
+      <w:proofErr w:type="spellStart"/>
+      <w:proofErr w:type="gramStart"/>
+      <w:r>
         <w:t>xxxx</w:t>
       </w:r>
       <w:proofErr w:type="spellEnd"/>
@@ -666,6 +2080,7 @@
         <w:rPr>
           <w:rFonts w:hint="eastAsia"/>
         </w:rPr>
+        <w:lastRenderedPageBreak/>
         <w:t>上述红色标识的一行标识</w:t>
       </w:r>
       <w:proofErr w:type="spellStart"/>
@@ -724,6 +2139,11 @@
       </w:r>
     </w:p>
     <w:p>
+      <w:pPr>
+        <w:pStyle w:val="2"/>
+      </w:pPr>
+      <w:bookmarkStart w:id="17" w:name="_Toc456302834"/>
+      <w:bookmarkStart w:id="18" w:name="_Toc456302857"/>
       <w:r>
         <w:rPr>
           <w:rFonts w:hint="eastAsia"/>
@@ -740,7 +2160,17 @@
         <w:rPr>
           <w:rFonts w:hint="eastAsia"/>
         </w:rPr>
-        <w:t>上传第一个文件（</w:t>
+        <w:t>上传第一个文件</w:t>
+      </w:r>
+      <w:bookmarkEnd w:id="17"/>
+      <w:bookmarkEnd w:id="18"/>
+    </w:p>
+    <w:p>
+      <w:r>
+        <w:rPr>
+          <w:rFonts w:hint="eastAsia"/>
+        </w:rPr>
+        <w:t>（</w:t>
       </w:r>
       <w:proofErr w:type="spellStart"/>
       <w:r>
@@ -772,6 +2202,11 @@
       </w:r>
     </w:p>
     <w:p>
+      <w:pPr>
+        <w:pStyle w:val="3"/>
+      </w:pPr>
+      <w:bookmarkStart w:id="19" w:name="_Toc456302835"/>
+      <w:bookmarkStart w:id="20" w:name="_Toc456302858"/>
       <w:r>
         <w:t>1.</w:t>
       </w:r>
@@ -795,6 +2230,8 @@
         </w:rPr>
         <w:t>相关配置</w:t>
       </w:r>
+      <w:bookmarkEnd w:id="19"/>
+      <w:bookmarkEnd w:id="20"/>
     </w:p>
     <w:p>
       <w:r>
@@ -879,7 +2316,7 @@
       <w:r>
         <w:t>“</w:t>
       </w:r>
-      <w:hyperlink r:id="rId6" w:history="1">
+      <w:hyperlink r:id="rId7" w:history="1">
         <w:r>
           <w:rPr>
             <w:rStyle w:val="a4"/>
@@ -892,6 +2329,11 @@
       </w:r>
     </w:p>
     <w:p>
+      <w:pPr>
+        <w:pStyle w:val="3"/>
+      </w:pPr>
+      <w:bookmarkStart w:id="21" w:name="_Toc456302836"/>
+      <w:bookmarkStart w:id="22" w:name="_Toc456302859"/>
       <w:r>
         <w:t>2.</w:t>
       </w:r>
@@ -913,6 +2355,8 @@
         </w:rPr>
         <w:t>网站上的分支信息</w:t>
       </w:r>
+      <w:bookmarkEnd w:id="21"/>
+      <w:bookmarkEnd w:id="22"/>
     </w:p>
     <w:p>
       <w:r>
@@ -934,7 +2378,7 @@
       <w:r>
         <w:t xml:space="preserve"> clone </w:t>
       </w:r>
-      <w:hyperlink r:id="rId7" w:history="1">
+      <w:hyperlink r:id="rId8" w:history="1">
         <w:r>
           <w:rPr>
             <w:rStyle w:val="a4"/>
@@ -1006,6 +2450,11 @@
       </w:r>
     </w:p>
     <w:p>
+      <w:pPr>
+        <w:pStyle w:val="3"/>
+      </w:pPr>
+      <w:bookmarkStart w:id="23" w:name="_Toc456302837"/>
+      <w:bookmarkStart w:id="24" w:name="_Toc456302860"/>
       <w:r>
         <w:t>3.</w:t>
       </w:r>
@@ -1027,6 +2476,8 @@
         </w:rPr>
         <w:t>上</w:t>
       </w:r>
+      <w:bookmarkEnd w:id="23"/>
+      <w:bookmarkEnd w:id="24"/>
     </w:p>
     <w:p>
       <w:r>
@@ -1353,14 +2804,787 @@
       </w:r>
     </w:p>
     <w:p>
+      <w:r>
+        <w:t xml:space="preserve">$ </w:t>
+      </w:r>
+      <w:proofErr w:type="spellStart"/>
+      <w:r>
+        <w:t>sudo</w:t>
+      </w:r>
+      <w:proofErr w:type="spellEnd"/>
+      <w:r>
+        <w:t xml:space="preserve"> </w:t>
+      </w:r>
+      <w:proofErr w:type="spellStart"/>
+      <w:r>
+        <w:t>git</w:t>
+      </w:r>
+      <w:proofErr w:type="spellEnd"/>
+      <w:r>
+        <w:t xml:space="preserve"> push origin</w:t>
+      </w:r>
+      <w:r>
+        <w:t xml:space="preserve"> ( </w:t>
+      </w:r>
+      <w:r>
+        <w:rPr>
+          <w:rFonts w:hint="eastAsia"/>
+        </w:rPr>
+        <w:t>输入用户名、密码，将修改提交到</w:t>
+      </w:r>
+      <w:proofErr w:type="spellStart"/>
+      <w:r>
+        <w:rPr>
+          <w:rFonts w:hint="eastAsia"/>
+        </w:rPr>
+        <w:t>github</w:t>
+      </w:r>
+      <w:proofErr w:type="spellEnd"/>
+      <w:r>
+        <w:rPr>
+          <w:rFonts w:hint="eastAsia"/>
+        </w:rPr>
+        <w:t>上</w:t>
+      </w:r>
+      <w:r>
+        <w:t>)</w:t>
+      </w:r>
+    </w:p>
+    <w:p>
       <w:pPr>
-        <w:rPr>
-          <w:rFonts w:hint="eastAsia"/>
-        </w:rPr>
+        <w:pStyle w:val="3"/>
       </w:pPr>
-      <w:r>
+      <w:bookmarkStart w:id="25" w:name="_Toc456302838"/>
+      <w:bookmarkStart w:id="26" w:name="_Toc456302861"/>
+      <w:r>
+        <w:t>4.</w:t>
+      </w:r>
+      <w:r>
+        <w:rPr>
+          <w:rFonts w:hint="eastAsia"/>
+        </w:rPr>
+        <w:t>git</w:t>
+      </w:r>
+      <w:r>
+        <w:rPr>
+          <w:rFonts w:hint="eastAsia"/>
+        </w:rPr>
+        <w:t>常用命令</w:t>
+      </w:r>
+      <w:bookmarkEnd w:id="25"/>
+      <w:bookmarkEnd w:id="26"/>
+    </w:p>
+    <w:p>
+      <w:pPr>
+        <w:rPr>
+          <w:rFonts w:hint="eastAsia"/>
+        </w:rPr>
+      </w:pPr>
+      <w:r>
+        <w:rPr>
+          <w:rFonts w:hint="eastAsia"/>
+        </w:rPr>
+        <w:t>最常用的</w:t>
+      </w:r>
+      <w:r>
+        <w:rPr>
+          <w:rFonts w:hint="eastAsia"/>
+        </w:rPr>
+        <w:t xml:space="preserve"> </w:t>
+      </w:r>
+      <w:proofErr w:type="spellStart"/>
+      <w:r>
+        <w:rPr>
+          <w:rFonts w:hint="eastAsia"/>
+        </w:rPr>
+        <w:t>git</w:t>
+      </w:r>
+      <w:proofErr w:type="spellEnd"/>
+      <w:r>
+        <w:rPr>
+          <w:rFonts w:hint="eastAsia"/>
+        </w:rPr>
+        <w:t xml:space="preserve"> </w:t>
+      </w:r>
+      <w:r>
+        <w:rPr>
+          <w:rFonts w:hint="eastAsia"/>
+        </w:rPr>
+        <w:t>命令有：</w:t>
+      </w:r>
+    </w:p>
+    <w:p>
+      <w:pPr>
+        <w:rPr>
+          <w:rFonts w:hint="eastAsia"/>
+        </w:rPr>
+      </w:pPr>
+      <w:r>
+        <w:rPr>
+          <w:rFonts w:hint="eastAsia"/>
+        </w:rPr>
+        <w:t xml:space="preserve">   add        </w:t>
+      </w:r>
+      <w:r>
+        <w:rPr>
+          <w:rFonts w:hint="eastAsia"/>
+        </w:rPr>
+        <w:t>添加文件内容至索引</w:t>
+      </w:r>
+    </w:p>
+    <w:p>
+      <w:pPr>
+        <w:rPr>
+          <w:rFonts w:hint="eastAsia"/>
+        </w:rPr>
+      </w:pPr>
+      <w:r>
+        <w:rPr>
+          <w:rFonts w:hint="eastAsia"/>
+        </w:rPr>
+        <w:t xml:space="preserve">   bisect     </w:t>
+      </w:r>
+      <w:r>
+        <w:rPr>
+          <w:rFonts w:hint="eastAsia"/>
+        </w:rPr>
+        <w:t>通过二分查找定位引入</w:t>
+      </w:r>
+      <w:r>
+        <w:rPr>
+          <w:rFonts w:hint="eastAsia"/>
+        </w:rPr>
+        <w:t xml:space="preserve"> bug </w:t>
+      </w:r>
+      <w:r>
+        <w:rPr>
+          <w:rFonts w:hint="eastAsia"/>
+        </w:rPr>
+        <w:t>的变更</w:t>
+      </w:r>
+    </w:p>
+    <w:p>
+      <w:pPr>
+        <w:rPr>
+          <w:rFonts w:hint="eastAsia"/>
+        </w:rPr>
+      </w:pPr>
+      <w:r>
+        <w:rPr>
+          <w:rFonts w:hint="eastAsia"/>
+        </w:rPr>
+        <w:t xml:space="preserve">   branch     </w:t>
+      </w:r>
+      <w:r>
+        <w:rPr>
+          <w:rFonts w:hint="eastAsia"/>
+        </w:rPr>
+        <w:t>列出、创建或删除分支</w:t>
+      </w:r>
+    </w:p>
+    <w:p>
+      <w:pPr>
+        <w:rPr>
+          <w:rFonts w:hint="eastAsia"/>
+        </w:rPr>
+      </w:pPr>
+      <w:r>
+        <w:rPr>
+          <w:rFonts w:hint="eastAsia"/>
+        </w:rPr>
+        <w:t xml:space="preserve">   checkout   </w:t>
+      </w:r>
+      <w:r>
+        <w:rPr>
+          <w:rFonts w:hint="eastAsia"/>
+        </w:rPr>
+        <w:t>检出一个分支或路径到工作区</w:t>
+      </w:r>
+    </w:p>
+    <w:p>
+      <w:pPr>
+        <w:rPr>
+          <w:rFonts w:hint="eastAsia"/>
+        </w:rPr>
+      </w:pPr>
+      <w:r>
+        <w:rPr>
+          <w:rFonts w:hint="eastAsia"/>
+        </w:rPr>
+        <w:t xml:space="preserve">   clone      </w:t>
+      </w:r>
+      <w:r>
+        <w:rPr>
+          <w:rFonts w:hint="eastAsia"/>
+        </w:rPr>
+        <w:t>克隆一个版本库到一个新目录</w:t>
+      </w:r>
+    </w:p>
+    <w:p>
+      <w:pPr>
+        <w:rPr>
+          <w:rFonts w:hint="eastAsia"/>
+        </w:rPr>
+      </w:pPr>
+      <w:r>
+        <w:rPr>
+          <w:rFonts w:hint="eastAsia"/>
+        </w:rPr>
+        <w:t xml:space="preserve">   commit     </w:t>
+      </w:r>
+      <w:r>
+        <w:rPr>
+          <w:rFonts w:hint="eastAsia"/>
+        </w:rPr>
+        <w:t>记录变更到版本库</w:t>
+      </w:r>
+    </w:p>
+    <w:p>
+      <w:pPr>
+        <w:rPr>
+          <w:rFonts w:hint="eastAsia"/>
+        </w:rPr>
+      </w:pPr>
+      <w:r>
+        <w:rPr>
+          <w:rFonts w:hint="eastAsia"/>
+        </w:rPr>
+        <w:t xml:space="preserve">   diff       </w:t>
+      </w:r>
+      <w:r>
+        <w:rPr>
+          <w:rFonts w:hint="eastAsia"/>
+        </w:rPr>
+        <w:t>显示提交之间、提交和工作区之间等的差异</w:t>
+      </w:r>
+    </w:p>
+    <w:p>
+      <w:pPr>
+        <w:rPr>
+          <w:rFonts w:hint="eastAsia"/>
+        </w:rPr>
+      </w:pPr>
+      <w:r>
+        <w:rPr>
+          <w:rFonts w:hint="eastAsia"/>
+        </w:rPr>
+        <w:t xml:space="preserve">   fetch      </w:t>
+      </w:r>
+      <w:r>
+        <w:rPr>
+          <w:rFonts w:hint="eastAsia"/>
+        </w:rPr>
+        <w:t>从另外一个版本库下载对象和引用</w:t>
+      </w:r>
+    </w:p>
+    <w:p>
+      <w:pPr>
+        <w:rPr>
+          <w:rFonts w:hint="eastAsia"/>
+        </w:rPr>
+      </w:pPr>
+      <w:r>
+        <w:rPr>
+          <w:rFonts w:hint="eastAsia"/>
+        </w:rPr>
         <w:lastRenderedPageBreak/>
-        <w:t xml:space="preserve">$ </w:t>
+        <w:t xml:space="preserve">   grep       </w:t>
+      </w:r>
+      <w:r>
+        <w:rPr>
+          <w:rFonts w:hint="eastAsia"/>
+        </w:rPr>
+        <w:t>输出和模式匹配的行</w:t>
+      </w:r>
+    </w:p>
+    <w:p>
+      <w:pPr>
+        <w:rPr>
+          <w:rFonts w:hint="eastAsia"/>
+        </w:rPr>
+      </w:pPr>
+      <w:r>
+        <w:rPr>
+          <w:rFonts w:hint="eastAsia"/>
+        </w:rPr>
+        <w:t xml:space="preserve">   </w:t>
+      </w:r>
+      <w:proofErr w:type="spellStart"/>
+      <w:r>
+        <w:rPr>
+          <w:rFonts w:hint="eastAsia"/>
+        </w:rPr>
+        <w:t>init</w:t>
+      </w:r>
+      <w:proofErr w:type="spellEnd"/>
+      <w:r>
+        <w:rPr>
+          <w:rFonts w:hint="eastAsia"/>
+        </w:rPr>
+        <w:t xml:space="preserve">       </w:t>
+      </w:r>
+      <w:r>
+        <w:rPr>
+          <w:rFonts w:hint="eastAsia"/>
+        </w:rPr>
+        <w:t>创建一个空的</w:t>
+      </w:r>
+      <w:r>
+        <w:rPr>
+          <w:rFonts w:hint="eastAsia"/>
+        </w:rPr>
+        <w:t xml:space="preserve"> </w:t>
+      </w:r>
+      <w:proofErr w:type="spellStart"/>
+      <w:r>
+        <w:rPr>
+          <w:rFonts w:hint="eastAsia"/>
+        </w:rPr>
+        <w:t>Git</w:t>
+      </w:r>
+      <w:proofErr w:type="spellEnd"/>
+      <w:r>
+        <w:rPr>
+          <w:rFonts w:hint="eastAsia"/>
+        </w:rPr>
+        <w:t xml:space="preserve"> </w:t>
+      </w:r>
+      <w:r>
+        <w:rPr>
+          <w:rFonts w:hint="eastAsia"/>
+        </w:rPr>
+        <w:t>版本库或重新初始化一个已存在的版本库</w:t>
+      </w:r>
+    </w:p>
+    <w:p>
+      <w:pPr>
+        <w:rPr>
+          <w:rFonts w:hint="eastAsia"/>
+        </w:rPr>
+      </w:pPr>
+      <w:r>
+        <w:rPr>
+          <w:rFonts w:hint="eastAsia"/>
+        </w:rPr>
+        <w:t xml:space="preserve">   log        </w:t>
+      </w:r>
+      <w:r>
+        <w:rPr>
+          <w:rFonts w:hint="eastAsia"/>
+        </w:rPr>
+        <w:t>显示提交日志</w:t>
+      </w:r>
+    </w:p>
+    <w:p>
+      <w:pPr>
+        <w:rPr>
+          <w:rFonts w:hint="eastAsia"/>
+        </w:rPr>
+      </w:pPr>
+      <w:r>
+        <w:rPr>
+          <w:rFonts w:hint="eastAsia"/>
+        </w:rPr>
+        <w:t xml:space="preserve">   merge      </w:t>
+      </w:r>
+      <w:r>
+        <w:rPr>
+          <w:rFonts w:hint="eastAsia"/>
+        </w:rPr>
+        <w:t>合并两个或更多开发历史</w:t>
+      </w:r>
+    </w:p>
+    <w:p>
+      <w:pPr>
+        <w:rPr>
+          <w:rFonts w:hint="eastAsia"/>
+        </w:rPr>
+      </w:pPr>
+      <w:r>
+        <w:rPr>
+          <w:rFonts w:hint="eastAsia"/>
+        </w:rPr>
+        <w:t xml:space="preserve">   mv         </w:t>
+      </w:r>
+      <w:r>
+        <w:rPr>
+          <w:rFonts w:hint="eastAsia"/>
+        </w:rPr>
+        <w:t>移动或重命名一个文件、目录或符号链接</w:t>
+      </w:r>
+    </w:p>
+    <w:p>
+      <w:pPr>
+        <w:rPr>
+          <w:rFonts w:hint="eastAsia"/>
+        </w:rPr>
+      </w:pPr>
+      <w:r>
+        <w:rPr>
+          <w:rFonts w:hint="eastAsia"/>
+        </w:rPr>
+        <w:t xml:space="preserve">   pull       </w:t>
+      </w:r>
+      <w:r>
+        <w:rPr>
+          <w:rFonts w:hint="eastAsia"/>
+        </w:rPr>
+        <w:t>获取并整合另外的版本库或一个本地分支</w:t>
+      </w:r>
+    </w:p>
+    <w:p>
+      <w:pPr>
+        <w:rPr>
+          <w:rFonts w:hint="eastAsia"/>
+        </w:rPr>
+      </w:pPr>
+      <w:r>
+        <w:rPr>
+          <w:rFonts w:hint="eastAsia"/>
+        </w:rPr>
+        <w:t xml:space="preserve">   push       </w:t>
+      </w:r>
+      <w:r>
+        <w:rPr>
+          <w:rFonts w:hint="eastAsia"/>
+        </w:rPr>
+        <w:t>更新远程引用和相关的对象</w:t>
+      </w:r>
+    </w:p>
+    <w:p>
+      <w:pPr>
+        <w:rPr>
+          <w:rFonts w:hint="eastAsia"/>
+        </w:rPr>
+      </w:pPr>
+      <w:r>
+        <w:rPr>
+          <w:rFonts w:hint="eastAsia"/>
+        </w:rPr>
+        <w:t xml:space="preserve">   rebase     </w:t>
+      </w:r>
+      <w:r>
+        <w:rPr>
+          <w:rFonts w:hint="eastAsia"/>
+        </w:rPr>
+        <w:t>本地提交转移至更新后的上游分支中</w:t>
+      </w:r>
+    </w:p>
+    <w:p>
+      <w:pPr>
+        <w:rPr>
+          <w:rFonts w:hint="eastAsia"/>
+        </w:rPr>
+      </w:pPr>
+      <w:r>
+        <w:rPr>
+          <w:rFonts w:hint="eastAsia"/>
+        </w:rPr>
+        <w:t xml:space="preserve">   reset      </w:t>
+      </w:r>
+      <w:r>
+        <w:rPr>
+          <w:rFonts w:hint="eastAsia"/>
+        </w:rPr>
+        <w:t>重置当前</w:t>
+      </w:r>
+      <w:r>
+        <w:rPr>
+          <w:rFonts w:hint="eastAsia"/>
+        </w:rPr>
+        <w:t>HEAD</w:t>
+      </w:r>
+      <w:r>
+        <w:rPr>
+          <w:rFonts w:hint="eastAsia"/>
+        </w:rPr>
+        <w:t>到指定状态</w:t>
+      </w:r>
+    </w:p>
+    <w:p>
+      <w:pPr>
+        <w:rPr>
+          <w:rFonts w:hint="eastAsia"/>
+        </w:rPr>
+      </w:pPr>
+      <w:r>
+        <w:rPr>
+          <w:rFonts w:hint="eastAsia"/>
+        </w:rPr>
+        <w:t xml:space="preserve">   </w:t>
+      </w:r>
+      <w:proofErr w:type="spellStart"/>
+      <w:r>
+        <w:rPr>
+          <w:rFonts w:hint="eastAsia"/>
+        </w:rPr>
+        <w:t>rm</w:t>
+      </w:r>
+      <w:proofErr w:type="spellEnd"/>
+      <w:r>
+        <w:rPr>
+          <w:rFonts w:hint="eastAsia"/>
+        </w:rPr>
+        <w:t xml:space="preserve">         </w:t>
+      </w:r>
+      <w:r>
+        <w:rPr>
+          <w:rFonts w:hint="eastAsia"/>
+        </w:rPr>
+        <w:t>从工作区和索引中删除文件</w:t>
+      </w:r>
+    </w:p>
+    <w:p>
+      <w:pPr>
+        <w:rPr>
+          <w:rFonts w:hint="eastAsia"/>
+        </w:rPr>
+      </w:pPr>
+      <w:r>
+        <w:rPr>
+          <w:rFonts w:hint="eastAsia"/>
+        </w:rPr>
+        <w:t xml:space="preserve">   show       </w:t>
+      </w:r>
+      <w:r>
+        <w:rPr>
+          <w:rFonts w:hint="eastAsia"/>
+        </w:rPr>
+        <w:t>显示各种类型的对象</w:t>
+      </w:r>
+    </w:p>
+    <w:p>
+      <w:pPr>
+        <w:rPr>
+          <w:rFonts w:hint="eastAsia"/>
+        </w:rPr>
+      </w:pPr>
+      <w:r>
+        <w:rPr>
+          <w:rFonts w:hint="eastAsia"/>
+        </w:rPr>
+        <w:t xml:space="preserve">   status     </w:t>
+      </w:r>
+      <w:r>
+        <w:rPr>
+          <w:rFonts w:hint="eastAsia"/>
+        </w:rPr>
+        <w:t>显示工作区状态</w:t>
+      </w:r>
+    </w:p>
+    <w:p>
+      <w:pPr>
+        <w:rPr>
+          <w:rFonts w:hint="eastAsia"/>
+        </w:rPr>
+      </w:pPr>
+      <w:r>
+        <w:rPr>
+          <w:rFonts w:hint="eastAsia"/>
+        </w:rPr>
+        <w:t xml:space="preserve">   tag        </w:t>
+      </w:r>
+      <w:r>
+        <w:rPr>
+          <w:rFonts w:hint="eastAsia"/>
+        </w:rPr>
+        <w:t>创建、列出、删除或校验一个</w:t>
+      </w:r>
+      <w:r>
+        <w:rPr>
+          <w:rFonts w:hint="eastAsia"/>
+        </w:rPr>
+        <w:t>GPG</w:t>
+      </w:r>
+      <w:r>
+        <w:rPr>
+          <w:rFonts w:hint="eastAsia"/>
+        </w:rPr>
+        <w:t>签名的</w:t>
+      </w:r>
+      <w:r>
+        <w:rPr>
+          <w:rFonts w:hint="eastAsia"/>
+        </w:rPr>
+        <w:t xml:space="preserve"> tag </w:t>
+      </w:r>
+      <w:r>
+        <w:rPr>
+          <w:rFonts w:hint="eastAsia"/>
+        </w:rPr>
+        <w:t>对象</w:t>
+      </w:r>
+    </w:p>
+    <w:p/>
+    <w:p>
+      <w:pPr>
+        <w:rPr>
+          <w:rFonts w:hint="eastAsia"/>
+        </w:rPr>
+      </w:pPr>
+      <w:r>
+        <w:rPr>
+          <w:rFonts w:hint="eastAsia"/>
+        </w:rPr>
+        <w:t>命令</w:t>
+      </w:r>
+      <w:r>
+        <w:rPr>
+          <w:rFonts w:hint="eastAsia"/>
+        </w:rPr>
+        <w:t xml:space="preserve"> '</w:t>
+      </w:r>
+      <w:proofErr w:type="spellStart"/>
+      <w:r>
+        <w:rPr>
+          <w:rFonts w:hint="eastAsia"/>
+        </w:rPr>
+        <w:t>git</w:t>
+      </w:r>
+      <w:proofErr w:type="spellEnd"/>
+      <w:r>
+        <w:rPr>
+          <w:rFonts w:hint="eastAsia"/>
+        </w:rPr>
+        <w:t xml:space="preserve"> help -a' </w:t>
+      </w:r>
+      <w:r>
+        <w:rPr>
+          <w:rFonts w:hint="eastAsia"/>
+        </w:rPr>
+        <w:t>和</w:t>
+      </w:r>
+      <w:r>
+        <w:rPr>
+          <w:rFonts w:hint="eastAsia"/>
+        </w:rPr>
+        <w:t xml:space="preserve"> '</w:t>
+      </w:r>
+      <w:proofErr w:type="spellStart"/>
+      <w:r>
+        <w:rPr>
+          <w:rFonts w:hint="eastAsia"/>
+        </w:rPr>
+        <w:t>git</w:t>
+      </w:r>
+      <w:proofErr w:type="spellEnd"/>
+      <w:r>
+        <w:rPr>
+          <w:rFonts w:hint="eastAsia"/>
+        </w:rPr>
+        <w:t xml:space="preserve"> help -g' </w:t>
+      </w:r>
+      <w:r>
+        <w:rPr>
+          <w:rFonts w:hint="eastAsia"/>
+        </w:rPr>
+        <w:t>显示可用的子命令和一些指南。参见</w:t>
+      </w:r>
+    </w:p>
+    <w:p>
+      <w:r>
+        <w:rPr>
+          <w:rFonts w:hint="eastAsia"/>
+        </w:rPr>
+        <w:t>'</w:t>
+      </w:r>
+      <w:proofErr w:type="spellStart"/>
+      <w:r>
+        <w:rPr>
+          <w:rFonts w:hint="eastAsia"/>
+        </w:rPr>
+        <w:t>git</w:t>
+      </w:r>
+      <w:proofErr w:type="spellEnd"/>
+      <w:r>
+        <w:rPr>
+          <w:rFonts w:hint="eastAsia"/>
+        </w:rPr>
+        <w:t xml:space="preserve"> help &lt;</w:t>
+      </w:r>
+      <w:r>
+        <w:rPr>
+          <w:rFonts w:hint="eastAsia"/>
+        </w:rPr>
+        <w:t>命令</w:t>
+      </w:r>
+      <w:r>
+        <w:rPr>
+          <w:rFonts w:hint="eastAsia"/>
+        </w:rPr>
+        <w:t xml:space="preserve">&gt;' </w:t>
+      </w:r>
+      <w:r>
+        <w:rPr>
+          <w:rFonts w:hint="eastAsia"/>
+        </w:rPr>
+        <w:t>或</w:t>
+      </w:r>
+      <w:r>
+        <w:rPr>
+          <w:rFonts w:hint="eastAsia"/>
+        </w:rPr>
+        <w:t xml:space="preserve"> '</w:t>
+      </w:r>
+      <w:proofErr w:type="spellStart"/>
+      <w:r>
+        <w:rPr>
+          <w:rFonts w:hint="eastAsia"/>
+        </w:rPr>
+        <w:t>git</w:t>
+      </w:r>
+      <w:proofErr w:type="spellEnd"/>
+      <w:r>
+        <w:rPr>
+          <w:rFonts w:hint="eastAsia"/>
+        </w:rPr>
+        <w:t xml:space="preserve"> help &lt;</w:t>
+      </w:r>
+      <w:r>
+        <w:rPr>
+          <w:rFonts w:hint="eastAsia"/>
+        </w:rPr>
+        <w:t>指南</w:t>
+      </w:r>
+      <w:r>
+        <w:rPr>
+          <w:rFonts w:hint="eastAsia"/>
+        </w:rPr>
+        <w:t xml:space="preserve">&gt;' </w:t>
+      </w:r>
+      <w:r>
+        <w:rPr>
+          <w:rFonts w:hint="eastAsia"/>
+        </w:rPr>
+        <w:t>来查看给定的子命令帮助或指南。</w:t>
+      </w:r>
+    </w:p>
+    <w:p>
+      <w:pPr>
+        <w:pStyle w:val="3"/>
+      </w:pPr>
+      <w:bookmarkStart w:id="27" w:name="_Toc456302839"/>
+      <w:bookmarkStart w:id="28" w:name="_Toc456302862"/>
+      <w:r>
+        <w:t>5.</w:t>
+      </w:r>
+      <w:r>
+        <w:rPr>
+          <w:rFonts w:hint="eastAsia"/>
+        </w:rPr>
+        <w:t>设置用户名密码</w:t>
+      </w:r>
+      <w:bookmarkEnd w:id="27"/>
+      <w:bookmarkEnd w:id="28"/>
+    </w:p>
+    <w:p>
+      <w:pPr>
+        <w:rPr>
+          <w:rFonts w:hint="eastAsia"/>
+        </w:rPr>
+      </w:pPr>
+      <w:r>
+        <w:t>$</w:t>
       </w:r>
       <w:proofErr w:type="spellStart"/>
       <w:r>
@@ -1376,36 +3600,33 @@
       </w:r>
       <w:proofErr w:type="spellEnd"/>
       <w:r>
-        <w:t xml:space="preserve"> push origin</w:t>
-      </w:r>
-      <w:r>
-        <w:t xml:space="preserve"> ( </w:t>
-      </w:r>
-      <w:r>
-        <w:rPr>
-          <w:rFonts w:hint="eastAsia"/>
-        </w:rPr>
-        <w:t>输入用户名、密码，将修改提交到</w:t>
-      </w:r>
-      <w:proofErr w:type="spellStart"/>
-      <w:r>
-        <w:rPr>
-          <w:rFonts w:hint="eastAsia"/>
-        </w:rPr>
-        <w:t>github</w:t>
-      </w:r>
-      <w:proofErr w:type="spellEnd"/>
-      <w:r>
-        <w:rPr>
-          <w:rFonts w:hint="eastAsia"/>
-        </w:rPr>
-        <w:t>上</w:t>
-      </w:r>
-      <w:r>
-        <w:t>)</w:t>
-      </w:r>
-      <w:bookmarkStart w:id="0" w:name="_GoBack"/>
-      <w:bookmarkEnd w:id="0"/>
+        <w:t xml:space="preserve"> </w:t>
+      </w:r>
+      <w:proofErr w:type="spellStart"/>
+      <w:r>
+        <w:t>config</w:t>
+      </w:r>
+      <w:proofErr w:type="spellEnd"/>
+      <w:r>
+        <w:t xml:space="preserve"> --global </w:t>
+      </w:r>
+      <w:proofErr w:type="spellStart"/>
+      <w:r>
+        <w:t>credential.helper</w:t>
+      </w:r>
+      <w:proofErr w:type="spellEnd"/>
+      <w:r>
+        <w:t xml:space="preserve"> 'cache --timeout 3600'</w:t>
+      </w:r>
+      <w:r>
+        <w:t>，</w:t>
+      </w:r>
+      <w:r>
+        <w:rPr>
+          <w:rFonts w:hint="eastAsia"/>
+        </w:rPr>
+        <w:t>输入一次密码之后不用再重新输入，缓存一个小时</w:t>
+      </w:r>
     </w:p>
     <w:sectPr>
       <w:pgSz w:w="11906" w:h="16838"/>
@@ -1418,6 +3639,731 @@
 </file>
 
 <file path=word/styles.xml><?xml version="1.0" encoding="utf-8"?>
+<w:styles xmlns:mc="http://schemas.openxmlformats.org/markup-compatibility/2006" xmlns:r="http://schemas.openxmlformats.org/officeDocument/2006/relationships" xmlns:w="http://schemas.openxmlformats.org/wordprocessingml/2006/main" xmlns:w14="http://schemas.microsoft.com/office/word/2010/wordml" xmlns:w15="http://schemas.microsoft.com/office/word/2012/wordml" mc:Ignorable="w14 w15">
+  <w:docDefaults>
+    <w:rPrDefault>
+      <w:rPr>
+        <w:rFonts w:asciiTheme="minorHAnsi" w:eastAsiaTheme="minorEastAsia" w:hAnsiTheme="minorHAnsi" w:cstheme="minorBidi"/>
+        <w:kern w:val="2"/>
+        <w:sz w:val="21"/>
+        <w:szCs w:val="22"/>
+        <w:lang w:val="en-US" w:eastAsia="zh-CN" w:bidi="ar-SA"/>
+      </w:rPr>
+    </w:rPrDefault>
+    <w:pPrDefault/>
+  </w:docDefaults>
+  <w:latentStyles w:defLockedState="0" w:defUIPriority="99" w:defSemiHidden="0" w:defUnhideWhenUsed="0" w:defQFormat="0" w:count="371">
+    <w:lsdException w:name="Normal" w:uiPriority="0" w:qFormat="1"/>
+    <w:lsdException w:name="heading 1" w:uiPriority="9" w:qFormat="1"/>
+    <w:lsdException w:name="heading 2" w:semiHidden="1" w:uiPriority="9" w:unhideWhenUsed="1" w:qFormat="1"/>
+    <w:lsdException w:name="heading 3" w:semiHidden="1" w:uiPriority="9" w:unhideWhenUsed="1" w:qFormat="1"/>
+    <w:lsdException w:name="heading 4" w:semiHidden="1" w:uiPriority="9" w:unhideWhenUsed="1" w:qFormat="1"/>
+    <w:lsdException w:name="heading 5" w:semiHidden="1" w:uiPriority="9" w:unhideWhenUsed="1" w:qFormat="1"/>
+    <w:lsdException w:name="heading 6" w:semiHidden="1" w:uiPriority="9" w:unhideWhenUsed="1" w:qFormat="1"/>
+    <w:lsdException w:name="heading 7" w:semiHidden="1" w:uiPriority="9" w:unhideWhenUsed="1" w:qFormat="1"/>
+    <w:lsdException w:name="heading 8" w:semiHidden="1" w:uiPriority="9" w:unhideWhenUsed="1" w:qFormat="1"/>
+    <w:lsdException w:name="heading 9" w:semiHidden="1" w:uiPriority="9" w:unhideWhenUsed="1" w:qFormat="1"/>
+    <w:lsdException w:name="index 1" w:semiHidden="1" w:unhideWhenUsed="1"/>
+    <w:lsdException w:name="index 2" w:semiHidden="1" w:unhideWhenUsed="1"/>
+    <w:lsdException w:name="index 3" w:semiHidden="1" w:unhideWhenUsed="1"/>
+    <w:lsdException w:name="index 4" w:semiHidden="1" w:unhideWhenUsed="1"/>
+    <w:lsdException w:name="index 5" w:semiHidden="1" w:unhideWhenUsed="1"/>
+    <w:lsdException w:name="index 6" w:semiHidden="1" w:unhideWhenUsed="1"/>
+    <w:lsdException w:name="index 7" w:semiHidden="1" w:unhideWhenUsed="1"/>
+    <w:lsdException w:name="index 8" w:semiHidden="1" w:unhideWhenUsed="1"/>
+    <w:lsdException w:name="index 9" w:semiHidden="1" w:unhideWhenUsed="1"/>
+    <w:lsdException w:name="toc 1" w:semiHidden="1" w:uiPriority="39" w:unhideWhenUsed="1"/>
+    <w:lsdException w:name="toc 2" w:semiHidden="1" w:uiPriority="39" w:unhideWhenUsed="1"/>
+    <w:lsdException w:name="toc 3" w:semiHidden="1" w:uiPriority="39" w:unhideWhenUsed="1"/>
+    <w:lsdException w:name="toc 4" w:semiHidden="1" w:uiPriority="39" w:unhideWhenUsed="1"/>
+    <w:lsdException w:name="toc 5" w:semiHidden="1" w:uiPriority="39" w:unhideWhenUsed="1"/>
+    <w:lsdException w:name="toc 6" w:semiHidden="1" w:uiPriority="39" w:unhideWhenUsed="1"/>
+    <w:lsdException w:name="toc 7" w:semiHidden="1" w:uiPriority="39" w:unhideWhenUsed="1"/>
+    <w:lsdException w:name="toc 8" w:semiHidden="1" w:uiPriority="39" w:unhideWhenUsed="1"/>
+    <w:lsdException w:name="toc 9" w:semiHidden="1" w:uiPriority="39" w:unhideWhenUsed="1"/>
+    <w:lsdException w:name="Normal Indent" w:semiHidden="1" w:unhideWhenUsed="1"/>
+    <w:lsdException w:name="footnote text" w:semiHidden="1" w:unhideWhenUsed="1"/>
+    <w:lsdException w:name="annotation text" w:semiHidden="1" w:unhideWhenUsed="1"/>
+    <w:lsdException w:name="header" w:semiHidden="1" w:unhideWhenUsed="1"/>
+    <w:lsdException w:name="footer" w:semiHidden="1" w:unhideWhenUsed="1"/>
+    <w:lsdException w:name="index heading" w:semiHidden="1" w:unhideWhenUsed="1"/>
+    <w:lsdException w:name="caption" w:semiHidden="1" w:uiPriority="35" w:unhideWhenUsed="1" w:qFormat="1"/>
+    <w:lsdException w:name="table of figures" w:semiHidden="1" w:unhideWhenUsed="1"/>
+    <w:lsdException w:name="envelope address" w:semiHidden="1" w:unhideWhenUsed="1"/>
+    <w:lsdException w:name="envelope return" w:semiHidden="1" w:unhideWhenUsed="1"/>
+    <w:lsdException w:name="footnote reference" w:semiHidden="1" w:unhideWhenUsed="1"/>
+    <w:lsdException w:name="annotation reference" w:semiHidden="1" w:unhideWhenUsed="1"/>
+    <w:lsdException w:name="line number" w:semiHidden="1" w:unhideWhenUsed="1"/>
+    <w:lsdException w:name="page number" w:semiHidden="1" w:unhideWhenUsed="1"/>
+    <w:lsdException w:name="endnote reference" w:semiHidden="1" w:unhideWhenUsed="1"/>
+    <w:lsdException w:name="endnote text" w:semiHidden="1" w:unhideWhenUsed="1"/>
+    <w:lsdException w:name="table of authorities" w:semiHidden="1" w:unhideWhenUsed="1"/>
+    <w:lsdException w:name="macro" w:semiHidden="1" w:unhideWhenUsed="1"/>
+    <w:lsdException w:name="toa heading" w:semiHidden="1" w:unhideWhenUsed="1"/>
+    <w:lsdException w:name="List" w:semiHidden="1" w:unhideWhenUsed="1"/>
+    <w:lsdException w:name="List Bullet" w:semiHidden="1" w:unhideWhenUsed="1"/>
+    <w:lsdException w:name="List Number" w:semiHidden="1" w:unhideWhenUsed="1"/>
+    <w:lsdException w:name="List 2" w:semiHidden="1" w:unhideWhenUsed="1"/>
+    <w:lsdException w:name="List 3" w:semiHidden="1" w:unhideWhenUsed="1"/>
+    <w:lsdException w:name="List 4" w:semiHidden="1" w:unhideWhenUsed="1"/>
+    <w:lsdException w:name="List 5" w:semiHidden="1" w:unhideWhenUsed="1"/>
+    <w:lsdException w:name="List Bullet 2" w:semiHidden="1" w:unhideWhenUsed="1"/>
+    <w:lsdException w:name="List Bullet 3" w:semiHidden="1" w:unhideWhenUsed="1"/>
+    <w:lsdException w:name="List Bullet 4" w:semiHidden="1" w:unhideWhenUsed="1"/>
+    <w:lsdException w:name="List Bullet 5" w:semiHidden="1" w:unhideWhenUsed="1"/>
+    <w:lsdException w:name="List Number 2" w:semiHidden="1" w:unhideWhenUsed="1"/>
+    <w:lsdException w:name="List Number 3" w:semiHidden="1" w:unhideWhenUsed="1"/>
+    <w:lsdException w:name="List Number 4" w:semiHidden="1" w:unhideWhenUsed="1"/>
+    <w:lsdException w:name="List Number 5" w:semiHidden="1" w:unhideWhenUsed="1"/>
+    <w:lsdException w:name="Title" w:uiPriority="10" w:qFormat="1"/>
+    <w:lsdException w:name="Closing" w:semiHidden="1" w:unhideWhenUsed="1"/>
+    <w:lsdException w:name="Signature" w:semiHidden="1" w:unhideWhenUsed="1"/>
+    <w:lsdException w:name="Default Paragraph Font" w:semiHidden="1" w:uiPriority="1" w:unhideWhenUsed="1"/>
+    <w:lsdException w:name="Body Text" w:semiHidden="1" w:unhideWhenUsed="1"/>
+    <w:lsdException w:name="Body Text Indent" w:semiHidden="1" w:unhideWhenUsed="1"/>
+    <w:lsdException w:name="List Continue" w:semiHidden="1" w:unhideWhenUsed="1"/>
+    <w:lsdException w:name="List Continue 2" w:semiHidden="1" w:unhideWhenUsed="1"/>
+    <w:lsdException w:name="List Continue 3" w:semiHidden="1" w:unhideWhenUsed="1"/>
+    <w:lsdException w:name="List Continue 4" w:semiHidden="1" w:unhideWhenUsed="1"/>
+    <w:lsdException w:name="List Continue 5" w:semiHidden="1" w:unhideWhenUsed="1"/>
+    <w:lsdException w:name="Message Header" w:semiHidden="1" w:unhideWhenUsed="1"/>
+    <w:lsdException w:name="Subtitle" w:uiPriority="11" w:qFormat="1"/>
+    <w:lsdException w:name="Salutation" w:semiHidden="1" w:unhideWhenUsed="1"/>
+    <w:lsdException w:name="Date" w:semiHidden="1" w:unhideWhenUsed="1"/>
+    <w:lsdException w:name="Body Text First Indent" w:semiHidden="1" w:unhideWhenUsed="1"/>
+    <w:lsdException w:name="Body Text First Indent 2" w:semiHidden="1" w:unhideWhenUsed="1"/>
+    <w:lsdException w:name="Note Heading" w:semiHidden="1" w:unhideWhenUsed="1"/>
+    <w:lsdException w:name="Body Text 2" w:semiHidden="1" w:unhideWhenUsed="1"/>
+    <w:lsdException w:name="Body Text 3" w:semiHidden="1" w:unhideWhenUsed="1"/>
+    <w:lsdException w:name="Body Text Indent 2" w:semiHidden="1" w:unhideWhenUsed="1"/>
+    <w:lsdException w:name="Body Text Indent 3" w:semiHidden="1" w:unhideWhenUsed="1"/>
+    <w:lsdException w:name="Block Text" w:semiHidden="1" w:unhideWhenUsed="1"/>
+    <w:lsdException w:name="Hyperlink" w:semiHidden="1" w:unhideWhenUsed="1"/>
+    <w:lsdException w:name="FollowedHyperlink" w:semiHidden="1" w:unhideWhenUsed="1"/>
+    <w:lsdException w:name="Strong" w:uiPriority="22" w:qFormat="1"/>
+    <w:lsdException w:name="Emphasis" w:uiPriority="20" w:qFormat="1"/>
+    <w:lsdException w:name="Document Map" w:semiHidden="1" w:unhideWhenUsed="1"/>
+    <w:lsdException w:name="Plain Text" w:semiHidden="1" w:unhideWhenUsed="1"/>
+    <w:lsdException w:name="E-mail Signature" w:semiHidden="1" w:unhideWhenUsed="1"/>
+    <w:lsdException w:name="HTML Top of Form" w:semiHidden="1" w:unhideWhenUsed="1"/>
+    <w:lsdException w:name="HTML Bottom of Form" w:semiHidden="1" w:unhideWhenUsed="1"/>
+    <w:lsdException w:name="Normal (Web)" w:semiHidden="1" w:unhideWhenUsed="1"/>
+    <w:lsdException w:name="HTML Acronym" w:semiHidden="1" w:unhideWhenUsed="1"/>
+    <w:lsdException w:name="HTML Address" w:semiHidden="1" w:unhideWhenUsed="1"/>
+    <w:lsdException w:name="HTML Cite" w:semiHidden="1" w:unhideWhenUsed="1"/>
+    <w:lsdException w:name="HTML Code" w:semiHidden="1" w:unhideWhenUsed="1"/>
+    <w:lsdException w:name="HTML Definition" w:semiHidden="1" w:unhideWhenUsed="1"/>
+    <w:lsdException w:name="HTML Keyboard" w:semiHidden="1" w:unhideWhenUsed="1"/>
+    <w:lsdException w:name="HTML Preformatted" w:semiHidden="1" w:unhideWhenUsed="1"/>
+    <w:lsdException w:name="HTML Sample" w:semiHidden="1" w:unhideWhenUsed="1"/>
+    <w:lsdException w:name="HTML Typewriter" w:semiHidden="1" w:unhideWhenUsed="1"/>
+    <w:lsdException w:name="HTML Variable" w:semiHidden="1" w:unhideWhenUsed="1"/>
+    <w:lsdException w:name="Normal Table" w:semiHidden="1" w:unhideWhenUsed="1"/>
+    <w:lsdException w:name="annotation subject" w:semiHidden="1" w:unhideWhenUsed="1"/>
+    <w:lsdException w:name="No List" w:semiHidden="1" w:unhideWhenUsed="1"/>
+    <w:lsdException w:name="Outline List 1" w:semiHidden="1" w:unhideWhenUsed="1"/>
+    <w:lsdException w:name="Outline List 2" w:semiHidden="1" w:unhideWhenUsed="1"/>
+    <w:lsdException w:name="Outline List 3" w:semiHidden="1" w:unhideWhenUsed="1"/>
+    <w:lsdException w:name="Table Simple 1" w:semiHidden="1" w:unhideWhenUsed="1"/>
+    <w:lsdException w:name="Table Simple 2" w:semiHidden="1" w:unhideWhenUsed="1"/>
+    <w:lsdException w:name="Table Simple 3" w:semiHidden="1" w:unhideWhenUsed="1"/>
+    <w:lsdException w:name="Table Classic 1" w:semiHidden="1" w:unhideWhenUsed="1"/>
+    <w:lsdException w:name="Table Classic 2" w:semiHidden="1" w:unhideWhenUsed="1"/>
+    <w:lsdException w:name="Table Classic 3" w:semiHidden="1" w:unhideWhenUsed="1"/>
+    <w:lsdException w:name="Table Classic 4" w:semiHidden="1" w:unhideWhenUsed="1"/>
+    <w:lsdException w:name="Table Colorful 1" w:semiHidden="1" w:unhideWhenUsed="1"/>
+    <w:lsdException w:name="Table Colorful 2" w:semiHidden="1" w:unhideWhenUsed="1"/>
+    <w:lsdException w:name="Table Colorful 3" w:semiHidden="1" w:unhideWhenUsed="1"/>
+    <w:lsdException w:name="Table Columns 1" w:semiHidden="1" w:unhideWhenUsed="1"/>
+    <w:lsdException w:name="Table Columns 2" w:semiHidden="1" w:unhideWhenUsed="1"/>
+    <w:lsdException w:name="Table Columns 3" w:semiHidden="1" w:unhideWhenUsed="1"/>
+    <w:lsdException w:name="Table Columns 4" w:semiHidden="1" w:unhideWhenUsed="1"/>
+    <w:lsdException w:name="Table Columns 5" w:semiHidden="1" w:unhideWhenUsed="1"/>
+    <w:lsdException w:name="Table Grid 1" w:semiHidden="1" w:unhideWhenUsed="1"/>
+    <w:lsdException w:name="Table Grid 2" w:semiHidden="1" w:unhideWhenUsed="1"/>
+    <w:lsdException w:name="Table Grid 3" w:semiHidden="1" w:unhideWhenUsed="1"/>
+    <w:lsdException w:name="Table Grid 4" w:semiHidden="1" w:unhideWhenUsed="1"/>
+    <w:lsdException w:name="Table Grid 5" w:semiHidden="1" w:unhideWhenUsed="1"/>
+    <w:lsdException w:name="Table Grid 6" w:semiHidden="1" w:unhideWhenUsed="1"/>
+    <w:lsdException w:name="Table Grid 7" w:semiHidden="1" w:unhideWhenUsed="1"/>
+    <w:lsdException w:name="Table Grid 8" w:semiHidden="1" w:unhideWhenUsed="1"/>
+    <w:lsdException w:name="Table List 1" w:semiHidden="1" w:unhideWhenUsed="1"/>
+    <w:lsdException w:name="Table List 2" w:semiHidden="1" w:unhideWhenUsed="1"/>
+    <w:lsdException w:name="Table List 3" w:semiHidden="1" w:unhideWhenUsed="1"/>
+    <w:lsdException w:name="Table List 4" w:semiHidden="1" w:unhideWhenUsed="1"/>
+    <w:lsdException w:name="Table List 5" w:semiHidden="1" w:unhideWhenUsed="1"/>
+    <w:lsdException w:name="Table List 6" w:semiHidden="1" w:unhideWhenUsed="1"/>
+    <w:lsdException w:name="Table List 7" w:semiHidden="1" w:unhideWhenUsed="1"/>
+    <w:lsdException w:name="Table List 8" w:semiHidden="1" w:unhideWhenUsed="1"/>
+    <w:lsdException w:name="Table 3D effects 1" w:semiHidden="1" w:unhideWhenUsed="1"/>
+    <w:lsdException w:name="Table 3D effects 2" w:semiHidden="1" w:unhideWhenUsed="1"/>
+    <w:lsdException w:name="Table 3D effects 3" w:semiHidden="1" w:unhideWhenUsed="1"/>
+    <w:lsdException w:name="Table Contemporary" w:semiHidden="1" w:unhideWhenUsed="1"/>
+    <w:lsdException w:name="Table Elegant" w:semiHidden="1" w:unhideWhenUsed="1"/>
+    <w:lsdException w:name="Table Professional" w:semiHidden="1" w:unhideWhenUsed="1"/>
+    <w:lsdException w:name="Table Subtle 1" w:semiHidden="1" w:unhideWhenUsed="1"/>
+    <w:lsdException w:name="Table Subtle 2" w:semiHidden="1" w:unhideWhenUsed="1"/>
+    <w:lsdException w:name="Table Web 1" w:semiHidden="1" w:unhideWhenUsed="1"/>
+    <w:lsdException w:name="Table Web 2" w:semiHidden="1" w:unhideWhenUsed="1"/>
+    <w:lsdException w:name="Table Web 3" w:semiHidden="1" w:unhideWhenUsed="1"/>
+    <w:lsdException w:name="Balloon Text" w:semiHidden="1" w:unhideWhenUsed="1"/>
+    <w:lsdException w:name="Table Grid" w:uiPriority="39"/>
+    <w:lsdException w:name="Table Theme" w:semiHidden="1" w:unhideWhenUsed="1"/>
+    <w:lsdException w:name="Placeholder Text" w:semiHidden="1"/>
+    <w:lsdException w:name="No Spacing" w:uiPriority="1" w:qFormat="1"/>
+    <w:lsdException w:name="Light Shading" w:uiPriority="60"/>
+    <w:lsdException w:name="Light List" w:uiPriority="61"/>
+    <w:lsdException w:name="Light Grid" w:uiPriority="62"/>
+    <w:lsdException w:name="Medium Shading 1" w:uiPriority="63"/>
+    <w:lsdException w:name="Medium Shading 2" w:uiPriority="64"/>
+    <w:lsdException w:name="Medium List 1" w:uiPriority="65"/>
+    <w:lsdException w:name="Medium List 2" w:uiPriority="66"/>
+    <w:lsdException w:name="Medium Grid 1" w:uiPriority="67"/>
+    <w:lsdException w:name="Medium Grid 2" w:uiPriority="68"/>
+    <w:lsdException w:name="Medium Grid 3" w:uiPriority="69"/>
+    <w:lsdException w:name="Dark List" w:uiPriority="70"/>
+    <w:lsdException w:name="Colorful Shading" w:uiPriority="71"/>
+    <w:lsdException w:name="Colorful List" w:uiPriority="72"/>
+    <w:lsdException w:name="Colorful Grid" w:uiPriority="73"/>
+    <w:lsdException w:name="Light Shading Accent 1" w:uiPriority="60"/>
+    <w:lsdException w:name="Light List Accent 1" w:uiPriority="61"/>
+    <w:lsdException w:name="Light Grid Accent 1" w:uiPriority="62"/>
+    <w:lsdException w:name="Medium Shading 1 Accent 1" w:uiPriority="63"/>
+    <w:lsdException w:name="Medium Shading 2 Accent 1" w:uiPriority="64"/>
+    <w:lsdException w:name="Medium List 1 Accent 1" w:uiPriority="65"/>
+    <w:lsdException w:name="Revision" w:semiHidden="1"/>
+    <w:lsdException w:name="List Paragraph" w:uiPriority="34" w:qFormat="1"/>
+    <w:lsdException w:name="Quote" w:uiPriority="29" w:qFormat="1"/>
+    <w:lsdException w:name="Intense Quote" w:uiPriority="30" w:qFormat="1"/>
+    <w:lsdException w:name="Medium List 2 Accent 1" w:uiPriority="66"/>
+    <w:lsdException w:name="Medium Grid 1 Accent 1" w:uiPriority="67"/>
+    <w:lsdException w:name="Medium Grid 2 Accent 1" w:uiPriority="68"/>
+    <w:lsdException w:name="Medium Grid 3 Accent 1" w:uiPriority="69"/>
+    <w:lsdException w:name="Dark List Accent 1" w:uiPriority="70"/>
+    <w:lsdException w:name="Colorful Shading Accent 1" w:uiPriority="71"/>
+    <w:lsdException w:name="Colorful List Accent 1" w:uiPriority="72"/>
+    <w:lsdException w:name="Colorful Grid Accent 1" w:uiPriority="73"/>
+    <w:lsdException w:name="Light Shading Accent 2" w:uiPriority="60"/>
+    <w:lsdException w:name="Light List Accent 2" w:uiPriority="61"/>
+    <w:lsdException w:name="Light Grid Accent 2" w:uiPriority="62"/>
+    <w:lsdException w:name="Medium Shading 1 Accent 2" w:uiPriority="63"/>
+    <w:lsdException w:name="Medium Shading 2 Accent 2" w:uiPriority="64"/>
+    <w:lsdException w:name="Medium List 1 Accent 2" w:uiPriority="65"/>
+    <w:lsdException w:name="Medium List 2 Accent 2" w:uiPriority="66"/>
+    <w:lsdException w:name="Medium Grid 1 Accent 2" w:uiPriority="67"/>
+    <w:lsdException w:name="Medium Grid 2 Accent 2" w:uiPriority="68"/>
+    <w:lsdException w:name="Medium Grid 3 Accent 2" w:uiPriority="69"/>
+    <w:lsdException w:name="Dark List Accent 2" w:uiPriority="70"/>
+    <w:lsdException w:name="Colorful Shading Accent 2" w:uiPriority="71"/>
+    <w:lsdException w:name="Colorful List Accent 2" w:uiPriority="72"/>
+    <w:lsdException w:name="Colorful Grid Accent 2" w:uiPriority="73"/>
+    <w:lsdException w:name="Light Shading Accent 3" w:uiPriority="60"/>
+    <w:lsdException w:name="Light List Accent 3" w:uiPriority="61"/>
+    <w:lsdException w:name="Light Grid Accent 3" w:uiPriority="62"/>
+    <w:lsdException w:name="Medium Shading 1 Accent 3" w:uiPriority="63"/>
+    <w:lsdException w:name="Medium Shading 2 Accent 3" w:uiPriority="64"/>
+    <w:lsdException w:name="Medium List 1 Accent 3" w:uiPriority="65"/>
+    <w:lsdException w:name="Medium List 2 Accent 3" w:uiPriority="66"/>
+    <w:lsdException w:name="Medium Grid 1 Accent 3" w:uiPriority="67"/>
+    <w:lsdException w:name="Medium Grid 2 Accent 3" w:uiPriority="68"/>
+    <w:lsdException w:name="Medium Grid 3 Accent 3" w:uiPriority="69"/>
+    <w:lsdException w:name="Dark List Accent 3" w:uiPriority="70"/>
+    <w:lsdException w:name="Colorful Shading Accent 3" w:uiPriority="71"/>
+    <w:lsdException w:name="Colorful List Accent 3" w:uiPriority="72"/>
+    <w:lsdException w:name="Colorful Grid Accent 3" w:uiPriority="73"/>
+    <w:lsdException w:name="Light Shading Accent 4" w:uiPriority="60"/>
+    <w:lsdException w:name="Light List Accent 4" w:uiPriority="61"/>
+    <w:lsdException w:name="Light Grid Accent 4" w:uiPriority="62"/>
+    <w:lsdException w:name="Medium Shading 1 Accent 4" w:uiPriority="63"/>
+    <w:lsdException w:name="Medium Shading 2 Accent 4" w:uiPriority="64"/>
+    <w:lsdException w:name="Medium List 1 Accent 4" w:uiPriority="65"/>
+    <w:lsdException w:name="Medium List 2 Accent 4" w:uiPriority="66"/>
+    <w:lsdException w:name="Medium Grid 1 Accent 4" w:uiPriority="67"/>
+    <w:lsdException w:name="Medium Grid 2 Accent 4" w:uiPriority="68"/>
+    <w:lsdException w:name="Medium Grid 3 Accent 4" w:uiPriority="69"/>
+    <w:lsdException w:name="Dark List Accent 4" w:uiPriority="70"/>
+    <w:lsdException w:name="Colorful Shading Accent 4" w:uiPriority="71"/>
+    <w:lsdException w:name="Colorful List Accent 4" w:uiPriority="72"/>
+    <w:lsdException w:name="Colorful Grid Accent 4" w:uiPriority="73"/>
+    <w:lsdException w:name="Light Shading Accent 5" w:uiPriority="60"/>
+    <w:lsdException w:name="Light List Accent 5" w:uiPriority="61"/>
+    <w:lsdException w:name="Light Grid Accent 5" w:uiPriority="62"/>
+    <w:lsdException w:name="Medium Shading 1 Accent 5" w:uiPriority="63"/>
+    <w:lsdException w:name="Medium Shading 2 Accent 5" w:uiPriority="64"/>
+    <w:lsdException w:name="Medium List 1 Accent 5" w:uiPriority="65"/>
+    <w:lsdException w:name="Medium List 2 Accent 5" w:uiPriority="66"/>
+    <w:lsdException w:name="Medium Grid 1 Accent 5" w:uiPriority="67"/>
+    <w:lsdException w:name="Medium Grid 2 Accent 5" w:uiPriority="68"/>
+    <w:lsdException w:name="Medium Grid 3 Accent 5" w:uiPriority="69"/>
+    <w:lsdException w:name="Dark List Accent 5" w:uiPriority="70"/>
+    <w:lsdException w:name="Colorful Shading Accent 5" w:uiPriority="71"/>
+    <w:lsdException w:name="Colorful List Accent 5" w:uiPriority="72"/>
+    <w:lsdException w:name="Colorful Grid Accent 5" w:uiPriority="73"/>
+    <w:lsdException w:name="Light Shading Accent 6" w:uiPriority="60"/>
+    <w:lsdException w:name="Light List Accent 6" w:uiPriority="61"/>
+    <w:lsdException w:name="Light Grid Accent 6" w:uiPriority="62"/>
+    <w:lsdException w:name="Medium Shading 1 Accent 6" w:uiPriority="63"/>
+    <w:lsdException w:name="Medium Shading 2 Accent 6" w:uiPriority="64"/>
+    <w:lsdException w:name="Medium List 1 Accent 6" w:uiPriority="65"/>
+    <w:lsdException w:name="Medium List 2 Accent 6" w:uiPriority="66"/>
+    <w:lsdException w:name="Medium Grid 1 Accent 6" w:uiPriority="67"/>
+    <w:lsdException w:name="Medium Grid 2 Accent 6" w:uiPriority="68"/>
+    <w:lsdException w:name="Medium Grid 3 Accent 6" w:uiPriority="69"/>
+    <w:lsdException w:name="Dark List Accent 6" w:uiPriority="70"/>
+    <w:lsdException w:name="Colorful Shading Accent 6" w:uiPriority="71"/>
+    <w:lsdException w:name="Colorful List Accent 6" w:uiPriority="72"/>
+    <w:lsdException w:name="Colorful Grid Accent 6" w:uiPriority="73"/>
+    <w:lsdException w:name="Subtle Emphasis" w:uiPriority="19" w:qFormat="1"/>
+    <w:lsdException w:name="Intense Emphasis" w:uiPriority="21" w:qFormat="1"/>
+    <w:lsdException w:name="Subtle Reference" w:uiPriority="31" w:qFormat="1"/>
+    <w:lsdException w:name="Intense Reference" w:uiPriority="32" w:qFormat="1"/>
+    <w:lsdException w:name="Book Title" w:uiPriority="33" w:qFormat="1"/>
+    <w:lsdException w:name="Bibliography" w:semiHidden="1" w:uiPriority="37" w:unhideWhenUsed="1"/>
+    <w:lsdException w:name="TOC Heading" w:semiHidden="1" w:uiPriority="39" w:unhideWhenUsed="1" w:qFormat="1"/>
+    <w:lsdException w:name="Plain Table 1" w:uiPriority="41"/>
+    <w:lsdException w:name="Plain Table 2" w:uiPriority="42"/>
+    <w:lsdException w:name="Plain Table 3" w:uiPriority="43"/>
+    <w:lsdException w:name="Plain Table 4" w:uiPriority="44"/>
+    <w:lsdException w:name="Plain Table 5" w:uiPriority="45"/>
+    <w:lsdException w:name="Grid Table Light" w:uiPriority="40"/>
+    <w:lsdException w:name="Grid Table 1 Light" w:uiPriority="46"/>
+    <w:lsdException w:name="Grid Table 2" w:uiPriority="47"/>
+    <w:lsdException w:name="Grid Table 3" w:uiPriority="48"/>
+    <w:lsdException w:name="Grid Table 4" w:uiPriority="49"/>
+    <w:lsdException w:name="Grid Table 5 Dark" w:uiPriority="50"/>
+    <w:lsdException w:name="Grid Table 6 Colorful" w:uiPriority="51"/>
+    <w:lsdException w:name="Grid Table 7 Colorful" w:uiPriority="52"/>
+    <w:lsdException w:name="Grid Table 1 Light Accent 1" w:uiPriority="46"/>
+    <w:lsdException w:name="Grid Table 2 Accent 1" w:uiPriority="47"/>
+    <w:lsdException w:name="Grid Table 3 Accent 1" w:uiPriority="48"/>
+    <w:lsdException w:name="Grid Table 4 Accent 1" w:uiPriority="49"/>
+    <w:lsdException w:name="Grid Table 5 Dark Accent 1" w:uiPriority="50"/>
+    <w:lsdException w:name="Grid Table 6 Colorful Accent 1" w:uiPriority="51"/>
+    <w:lsdException w:name="Grid Table 7 Colorful Accent 1" w:uiPriority="52"/>
+    <w:lsdException w:name="Grid Table 1 Light Accent 2" w:uiPriority="46"/>
+    <w:lsdException w:name="Grid Table 2 Accent 2" w:uiPriority="47"/>
+    <w:lsdException w:name="Grid Table 3 Accent 2" w:uiPriority="48"/>
+    <w:lsdException w:name="Grid Table 4 Accent 2" w:uiPriority="49"/>
+    <w:lsdException w:name="Grid Table 5 Dark Accent 2" w:uiPriority="50"/>
+    <w:lsdException w:name="Grid Table 6 Colorful Accent 2" w:uiPriority="51"/>
+    <w:lsdException w:name="Grid Table 7 Colorful Accent 2" w:uiPriority="52"/>
+    <w:lsdException w:name="Grid Table 1 Light Accent 3" w:uiPriority="46"/>
+    <w:lsdException w:name="Grid Table 2 Accent 3" w:uiPriority="47"/>
+    <w:lsdException w:name="Grid Table 3 Accent 3" w:uiPriority="48"/>
+    <w:lsdException w:name="Grid Table 4 Accent 3" w:uiPriority="49"/>
+    <w:lsdException w:name="Grid Table 5 Dark Accent 3" w:uiPriority="50"/>
+    <w:lsdException w:name="Grid Table 6 Colorful Accent 3" w:uiPriority="51"/>
+    <w:lsdException w:name="Grid Table 7 Colorful Accent 3" w:uiPriority="52"/>
+    <w:lsdException w:name="Grid Table 1 Light Accent 4" w:uiPriority="46"/>
+    <w:lsdException w:name="Grid Table 2 Accent 4" w:uiPriority="47"/>
+    <w:lsdException w:name="Grid Table 3 Accent 4" w:uiPriority="48"/>
+    <w:lsdException w:name="Grid Table 4 Accent 4" w:uiPriority="49"/>
+    <w:lsdException w:name="Grid Table 5 Dark Accent 4" w:uiPriority="50"/>
+    <w:lsdException w:name="Grid Table 6 Colorful Accent 4" w:uiPriority="51"/>
+    <w:lsdException w:name="Grid Table 7 Colorful Accent 4" w:uiPriority="52"/>
+    <w:lsdException w:name="Grid Table 1 Light Accent 5" w:uiPriority="46"/>
+    <w:lsdException w:name="Grid Table 2 Accent 5" w:uiPriority="47"/>
+    <w:lsdException w:name="Grid Table 3 Accent 5" w:uiPriority="48"/>
+    <w:lsdException w:name="Grid Table 4 Accent 5" w:uiPriority="49"/>
+    <w:lsdException w:name="Grid Table 5 Dark Accent 5" w:uiPriority="50"/>
+    <w:lsdException w:name="Grid Table 6 Colorful Accent 5" w:uiPriority="51"/>
+    <w:lsdException w:name="Grid Table 7 Colorful Accent 5" w:uiPriority="52"/>
+    <w:lsdException w:name="Grid Table 1 Light Accent 6" w:uiPriority="46"/>
+    <w:lsdException w:name="Grid Table 2 Accent 6" w:uiPriority="47"/>
+    <w:lsdException w:name="Grid Table 3 Accent 6" w:uiPriority="48"/>
+    <w:lsdException w:name="Grid Table 4 Accent 6" w:uiPriority="49"/>
+    <w:lsdException w:name="Grid Table 5 Dark Accent 6" w:uiPriority="50"/>
+    <w:lsdException w:name="Grid Table 6 Colorful Accent 6" w:uiPriority="51"/>
+    <w:lsdException w:name="Grid Table 7 Colorful Accent 6" w:uiPriority="52"/>
+    <w:lsdException w:name="List Table 1 Light" w:uiPriority="46"/>
+    <w:lsdException w:name="List Table 2" w:uiPriority="47"/>
+    <w:lsdException w:name="List Table 3" w:uiPriority="48"/>
+    <w:lsdException w:name="List Table 4" w:uiPriority="49"/>
+    <w:lsdException w:name="List Table 5 Dark" w:uiPriority="50"/>
+    <w:lsdException w:name="List Table 6 Colorful" w:uiPriority="51"/>
+    <w:lsdException w:name="List Table 7 Colorful" w:uiPriority="52"/>
+    <w:lsdException w:name="List Table 1 Light Accent 1" w:uiPriority="46"/>
+    <w:lsdException w:name="List Table 2 Accent 1" w:uiPriority="47"/>
+    <w:lsdException w:name="List Table 3 Accent 1" w:uiPriority="48"/>
+    <w:lsdException w:name="List Table 4 Accent 1" w:uiPriority="49"/>
+    <w:lsdException w:name="List Table 5 Dark Accent 1" w:uiPriority="50"/>
+    <w:lsdException w:name="List Table 6 Colorful Accent 1" w:uiPriority="51"/>
+    <w:lsdException w:name="List Table 7 Colorful Accent 1" w:uiPriority="52"/>
+    <w:lsdException w:name="List Table 1 Light Accent 2" w:uiPriority="46"/>
+    <w:lsdException w:name="List Table 2 Accent 2" w:uiPriority="47"/>
+    <w:lsdException w:name="List Table 3 Accent 2" w:uiPriority="48"/>
+    <w:lsdException w:name="List Table 4 Accent 2" w:uiPriority="49"/>
+    <w:lsdException w:name="List Table 5 Dark Accent 2" w:uiPriority="50"/>
+    <w:lsdException w:name="List Table 6 Colorful Accent 2" w:uiPriority="51"/>
+    <w:lsdException w:name="List Table 7 Colorful Accent 2" w:uiPriority="52"/>
+    <w:lsdException w:name="List Table 1 Light Accent 3" w:uiPriority="46"/>
+    <w:lsdException w:name="List Table 2 Accent 3" w:uiPriority="47"/>
+    <w:lsdException w:name="List Table 3 Accent 3" w:uiPriority="48"/>
+    <w:lsdException w:name="List Table 4 Accent 3" w:uiPriority="49"/>
+    <w:lsdException w:name="List Table 5 Dark Accent 3" w:uiPriority="50"/>
+    <w:lsdException w:name="List Table 6 Colorful Accent 3" w:uiPriority="51"/>
+    <w:lsdException w:name="List Table 7 Colorful Accent 3" w:uiPriority="52"/>
+    <w:lsdException w:name="List Table 1 Light Accent 4" w:uiPriority="46"/>
+    <w:lsdException w:name="List Table 2 Accent 4" w:uiPriority="47"/>
+    <w:lsdException w:name="List Table 3 Accent 4" w:uiPriority="48"/>
+    <w:lsdException w:name="List Table 4 Accent 4" w:uiPriority="49"/>
+    <w:lsdException w:name="List Table 5 Dark Accent 4" w:uiPriority="50"/>
+    <w:lsdException w:name="List Table 6 Colorful Accent 4" w:uiPriority="51"/>
+    <w:lsdException w:name="List Table 7 Colorful Accent 4" w:uiPriority="52"/>
+    <w:lsdException w:name="List Table 1 Light Accent 5" w:uiPriority="46"/>
+    <w:lsdException w:name="List Table 2 Accent 5" w:uiPriority="47"/>
+    <w:lsdException w:name="List Table 3 Accent 5" w:uiPriority="48"/>
+    <w:lsdException w:name="List Table 4 Accent 5" w:uiPriority="49"/>
+    <w:lsdException w:name="List Table 5 Dark Accent 5" w:uiPriority="50"/>
+    <w:lsdException w:name="List Table 6 Colorful Accent 5" w:uiPriority="51"/>
+    <w:lsdException w:name="List Table 7 Colorful Accent 5" w:uiPriority="52"/>
+    <w:lsdException w:name="List Table 1 Light Accent 6" w:uiPriority="46"/>
+    <w:lsdException w:name="List Table 2 Accent 6" w:uiPriority="47"/>
+    <w:lsdException w:name="List Table 3 Accent 6" w:uiPriority="48"/>
+    <w:lsdException w:name="List Table 4 Accent 6" w:uiPriority="49"/>
+    <w:lsdException w:name="List Table 5 Dark Accent 6" w:uiPriority="50"/>
+    <w:lsdException w:name="List Table 6 Colorful Accent 6" w:uiPriority="51"/>
+    <w:lsdException w:name="List Table 7 Colorful Accent 6" w:uiPriority="52"/>
+  </w:latentStyles>
+  <w:style w:type="paragraph" w:default="1" w:styleId="a">
+    <w:name w:val="Normal"/>
+    <w:qFormat/>
+    <w:pPr>
+      <w:widowControl w:val="0"/>
+      <w:jc w:val="both"/>
+    </w:pPr>
+  </w:style>
+  <w:style w:type="paragraph" w:styleId="1">
+    <w:name w:val="heading 1"/>
+    <w:basedOn w:val="a"/>
+    <w:next w:val="a"/>
+    <w:link w:val="1Char"/>
+    <w:uiPriority w:val="9"/>
+    <w:qFormat/>
+    <w:rsid w:val="00644CA8"/>
+    <w:pPr>
+      <w:keepNext/>
+      <w:keepLines/>
+      <w:spacing w:before="340" w:after="330" w:line="578" w:lineRule="auto"/>
+      <w:outlineLvl w:val="0"/>
+    </w:pPr>
+    <w:rPr>
+      <w:b/>
+      <w:bCs/>
+      <w:kern w:val="44"/>
+      <w:sz w:val="44"/>
+      <w:szCs w:val="44"/>
+    </w:rPr>
+  </w:style>
+  <w:style w:type="paragraph" w:styleId="2">
+    <w:name w:val="heading 2"/>
+    <w:basedOn w:val="a"/>
+    <w:next w:val="a"/>
+    <w:link w:val="2Char"/>
+    <w:uiPriority w:val="9"/>
+    <w:unhideWhenUsed/>
+    <w:qFormat/>
+    <w:rsid w:val="00644CA8"/>
+    <w:pPr>
+      <w:keepNext/>
+      <w:keepLines/>
+      <w:spacing w:before="260" w:after="260" w:line="416" w:lineRule="auto"/>
+      <w:outlineLvl w:val="1"/>
+    </w:pPr>
+    <w:rPr>
+      <w:rFonts w:asciiTheme="majorHAnsi" w:eastAsiaTheme="majorEastAsia" w:hAnsiTheme="majorHAnsi" w:cstheme="majorBidi"/>
+      <w:b/>
+      <w:bCs/>
+      <w:sz w:val="32"/>
+      <w:szCs w:val="32"/>
+    </w:rPr>
+  </w:style>
+  <w:style w:type="paragraph" w:styleId="3">
+    <w:name w:val="heading 3"/>
+    <w:basedOn w:val="a"/>
+    <w:next w:val="a"/>
+    <w:link w:val="3Char"/>
+    <w:uiPriority w:val="9"/>
+    <w:unhideWhenUsed/>
+    <w:qFormat/>
+    <w:rsid w:val="00644CA8"/>
+    <w:pPr>
+      <w:keepNext/>
+      <w:keepLines/>
+      <w:spacing w:before="260" w:after="260" w:line="416" w:lineRule="auto"/>
+      <w:outlineLvl w:val="2"/>
+    </w:pPr>
+    <w:rPr>
+      <w:b/>
+      <w:bCs/>
+      <w:sz w:val="32"/>
+      <w:szCs w:val="32"/>
+    </w:rPr>
+  </w:style>
+  <w:style w:type="character" w:default="1" w:styleId="a0">
+    <w:name w:val="Default Paragraph Font"/>
+    <w:uiPriority w:val="1"/>
+    <w:semiHidden/>
+    <w:unhideWhenUsed/>
+  </w:style>
+  <w:style w:type="table" w:default="1" w:styleId="a1">
+    <w:name w:val="Normal Table"/>
+    <w:uiPriority w:val="99"/>
+    <w:semiHidden/>
+    <w:unhideWhenUsed/>
+    <w:tblPr>
+      <w:tblInd w:w="0" w:type="dxa"/>
+      <w:tblCellMar>
+        <w:top w:w="0" w:type="dxa"/>
+        <w:left w:w="108" w:type="dxa"/>
+        <w:bottom w:w="0" w:type="dxa"/>
+        <w:right w:w="108" w:type="dxa"/>
+      </w:tblCellMar>
+    </w:tblPr>
+  </w:style>
+  <w:style w:type="numbering" w:default="1" w:styleId="a2">
+    <w:name w:val="No List"/>
+    <w:uiPriority w:val="99"/>
+    <w:semiHidden/>
+    <w:unhideWhenUsed/>
+  </w:style>
+  <w:style w:type="paragraph" w:styleId="a3">
+    <w:name w:val="List Paragraph"/>
+    <w:basedOn w:val="a"/>
+    <w:uiPriority w:val="34"/>
+    <w:qFormat/>
+    <w:rsid w:val="00A119A7"/>
+    <w:pPr>
+      <w:ind w:firstLineChars="200" w:firstLine="420"/>
+    </w:pPr>
+  </w:style>
+  <w:style w:type="character" w:styleId="a4">
+    <w:name w:val="Hyperlink"/>
+    <w:basedOn w:val="a0"/>
+    <w:uiPriority w:val="99"/>
+    <w:unhideWhenUsed/>
+    <w:rsid w:val="00A119A7"/>
+    <w:rPr>
+      <w:color w:val="0563C1" w:themeColor="hyperlink"/>
+      <w:u w:val="single"/>
+    </w:rPr>
+  </w:style>
+  <w:style w:type="character" w:customStyle="1" w:styleId="1Char">
+    <w:name w:val="标题 1 Char"/>
+    <w:basedOn w:val="a0"/>
+    <w:link w:val="1"/>
+    <w:uiPriority w:val="9"/>
+    <w:rsid w:val="00644CA8"/>
+    <w:rPr>
+      <w:b/>
+      <w:bCs/>
+      <w:kern w:val="44"/>
+      <w:sz w:val="44"/>
+      <w:szCs w:val="44"/>
+    </w:rPr>
+  </w:style>
+  <w:style w:type="character" w:customStyle="1" w:styleId="2Char">
+    <w:name w:val="标题 2 Char"/>
+    <w:basedOn w:val="a0"/>
+    <w:link w:val="2"/>
+    <w:uiPriority w:val="9"/>
+    <w:rsid w:val="00644CA8"/>
+    <w:rPr>
+      <w:rFonts w:asciiTheme="majorHAnsi" w:eastAsiaTheme="majorEastAsia" w:hAnsiTheme="majorHAnsi" w:cstheme="majorBidi"/>
+      <w:b/>
+      <w:bCs/>
+      <w:sz w:val="32"/>
+      <w:szCs w:val="32"/>
+    </w:rPr>
+  </w:style>
+  <w:style w:type="character" w:customStyle="1" w:styleId="3Char">
+    <w:name w:val="标题 3 Char"/>
+    <w:basedOn w:val="a0"/>
+    <w:link w:val="3"/>
+    <w:uiPriority w:val="9"/>
+    <w:rsid w:val="00644CA8"/>
+    <w:rPr>
+      <w:b/>
+      <w:bCs/>
+      <w:sz w:val="32"/>
+      <w:szCs w:val="32"/>
+    </w:rPr>
+  </w:style>
+  <w:style w:type="paragraph" w:styleId="TOC">
+    <w:name w:val="TOC Heading"/>
+    <w:basedOn w:val="1"/>
+    <w:next w:val="a"/>
+    <w:uiPriority w:val="39"/>
+    <w:unhideWhenUsed/>
+    <w:qFormat/>
+    <w:rsid w:val="00937F7D"/>
+    <w:pPr>
+      <w:widowControl/>
+      <w:spacing w:before="240" w:after="0" w:line="259" w:lineRule="auto"/>
+      <w:jc w:val="left"/>
+      <w:outlineLvl w:val="9"/>
+    </w:pPr>
+    <w:rPr>
+      <w:rFonts w:asciiTheme="majorHAnsi" w:eastAsiaTheme="majorEastAsia" w:hAnsiTheme="majorHAnsi" w:cstheme="majorBidi"/>
+      <w:b w:val="0"/>
+      <w:bCs w:val="0"/>
+      <w:color w:val="2E74B5" w:themeColor="accent1" w:themeShade="BF"/>
+      <w:kern w:val="0"/>
+      <w:sz w:val="32"/>
+      <w:szCs w:val="32"/>
+    </w:rPr>
+  </w:style>
+  <w:style w:type="paragraph" w:styleId="20">
+    <w:name w:val="toc 2"/>
+    <w:basedOn w:val="a"/>
+    <w:next w:val="a"/>
+    <w:autoRedefine/>
+    <w:uiPriority w:val="39"/>
+    <w:unhideWhenUsed/>
+    <w:rsid w:val="00937F7D"/>
+    <w:pPr>
+      <w:widowControl/>
+      <w:spacing w:after="100" w:line="259" w:lineRule="auto"/>
+      <w:ind w:left="220"/>
+      <w:jc w:val="left"/>
+    </w:pPr>
+    <w:rPr>
+      <w:rFonts w:cs="Times New Roman"/>
+      <w:kern w:val="0"/>
+      <w:sz w:val="22"/>
+    </w:rPr>
+  </w:style>
+  <w:style w:type="paragraph" w:styleId="10">
+    <w:name w:val="toc 1"/>
+    <w:basedOn w:val="a"/>
+    <w:next w:val="a"/>
+    <w:autoRedefine/>
+    <w:uiPriority w:val="39"/>
+    <w:unhideWhenUsed/>
+    <w:rsid w:val="00937F7D"/>
+    <w:pPr>
+      <w:widowControl/>
+      <w:spacing w:after="100" w:line="259" w:lineRule="auto"/>
+      <w:jc w:val="left"/>
+    </w:pPr>
+    <w:rPr>
+      <w:rFonts w:cs="Times New Roman"/>
+      <w:kern w:val="0"/>
+      <w:sz w:val="22"/>
+    </w:rPr>
+  </w:style>
+  <w:style w:type="paragraph" w:styleId="30">
+    <w:name w:val="toc 3"/>
+    <w:basedOn w:val="a"/>
+    <w:next w:val="a"/>
+    <w:autoRedefine/>
+    <w:uiPriority w:val="39"/>
+    <w:unhideWhenUsed/>
+    <w:rsid w:val="00937F7D"/>
+    <w:pPr>
+      <w:widowControl/>
+      <w:spacing w:after="100" w:line="259" w:lineRule="auto"/>
+      <w:ind w:left="440"/>
+      <w:jc w:val="left"/>
+    </w:pPr>
+    <w:rPr>
+      <w:rFonts w:cs="Times New Roman"/>
+      <w:kern w:val="0"/>
+      <w:sz w:val="22"/>
+    </w:rPr>
+  </w:style>
+</w:styles>
+</file>
+
+<file path=word/glossary/document.xml><?xml version="1.0" encoding="utf-8"?>
+<w:glossaryDocument xmlns:wpc="http://schemas.microsoft.com/office/word/2010/wordprocessingCanvas" xmlns:mc="http://schemas.openxmlformats.org/markup-compatibility/2006" xmlns:o="urn:schemas-microsoft-com:office:office" xmlns:r="http://schemas.openxmlformats.org/officeDocument/2006/relationships" xmlns:m="http://schemas.openxmlformats.org/officeDocument/2006/math" xmlns:v="urn:schemas-microsoft-com:vml" xmlns:wp14="http://schemas.microsoft.com/office/word/2010/wordprocessingDrawing" xmlns:wp="http://schemas.openxmlformats.org/drawingml/2006/wordprocessingDrawing" xmlns:w10="urn:schemas-microsoft-com:office:word" xmlns:w="http://schemas.openxmlformats.org/wordprocessingml/2006/main" xmlns:w14="http://schemas.microsoft.com/office/word/2010/wordml" xmlns:w15="http://schemas.microsoft.com/office/word/2012/wordml" xmlns:wpg="http://schemas.microsoft.com/office/word/2010/wordprocessingGroup" xmlns:wpi="http://schemas.microsoft.com/office/word/2010/wordprocessingInk" xmlns:wne="http://schemas.microsoft.com/office/word/2006/wordml" xmlns:wps="http://schemas.microsoft.com/office/word/2010/wordprocessingShape" mc:Ignorable="w14 w15 wp14"/>
+</file>
+
+<file path=word/glossary/fontTable.xml><?xml version="1.0" encoding="utf-8"?>
+<w:fonts xmlns:mc="http://schemas.openxmlformats.org/markup-compatibility/2006" xmlns:r="http://schemas.openxmlformats.org/officeDocument/2006/relationships" xmlns:w="http://schemas.openxmlformats.org/wordprocessingml/2006/main" xmlns:w14="http://schemas.microsoft.com/office/word/2010/wordml" xmlns:w15="http://schemas.microsoft.com/office/word/2012/wordml" mc:Ignorable="w14 w15">
+  <w:font w:name="Calibri">
+    <w:panose1 w:val="020F0502020204030204"/>
+    <w:charset w:val="00"/>
+    <w:family w:val="swiss"/>
+    <w:pitch w:val="variable"/>
+    <w:sig w:usb0="E00002FF" w:usb1="4000ACFF" w:usb2="00000001" w:usb3="00000000" w:csb0="0000019F" w:csb1="00000000"/>
+  </w:font>
+  <w:font w:name="宋体">
+    <w:altName w:val="SimSun"/>
+    <w:panose1 w:val="02010600030101010101"/>
+    <w:charset w:val="86"/>
+    <w:family w:val="auto"/>
+    <w:pitch w:val="variable"/>
+    <w:sig w:usb0="00000003" w:usb1="288F0000" w:usb2="00000016" w:usb3="00000000" w:csb0="00040001" w:csb1="00000000"/>
+  </w:font>
+  <w:font w:name="Times New Roman">
+    <w:panose1 w:val="02020603050405020304"/>
+    <w:charset w:val="00"/>
+    <w:family w:val="roman"/>
+    <w:pitch w:val="variable"/>
+    <w:sig w:usb0="E0002EFF" w:usb1="C0007843" w:usb2="00000009" w:usb3="00000000" w:csb0="000001FF" w:csb1="00000000"/>
+  </w:font>
+  <w:font w:name="Calibri Light">
+    <w:panose1 w:val="020F0302020204030204"/>
+    <w:charset w:val="00"/>
+    <w:family w:val="swiss"/>
+    <w:pitch w:val="variable"/>
+    <w:sig w:usb0="A00002EF" w:usb1="4000207B" w:usb2="00000000" w:usb3="00000000" w:csb0="0000019F" w:csb1="00000000"/>
+  </w:font>
+</w:fonts>
+</file>
+
+<file path=word/glossary/settings.xml><?xml version="1.0" encoding="utf-8"?>
+<w:settings xmlns:mc="http://schemas.openxmlformats.org/markup-compatibility/2006" xmlns:o="urn:schemas-microsoft-com:office:office" xmlns:r="http://schemas.openxmlformats.org/officeDocument/2006/relationships" xmlns:m="http://schemas.openxmlformats.org/officeDocument/2006/math" xmlns:v="urn:schemas-microsoft-com:vml" xmlns:w10="urn:schemas-microsoft-com:office:word" xmlns:w="http://schemas.openxmlformats.org/wordprocessingml/2006/main" xmlns:w14="http://schemas.microsoft.com/office/word/2010/wordml" xmlns:w15="http://schemas.microsoft.com/office/word/2012/wordml" xmlns:sl="http://schemas.openxmlformats.org/schemaLibrary/2006/main" mc:Ignorable="w14 w15">
+  <w:view w:val="normal"/>
+  <w:bordersDoNotSurroundHeader/>
+  <w:bordersDoNotSurroundFooter/>
+  <w:defaultTabStop w:val="420"/>
+  <w:drawingGridVerticalSpacing w:val="156"/>
+  <w:displayHorizontalDrawingGridEvery w:val="0"/>
+  <w:displayVerticalDrawingGridEvery w:val="2"/>
+  <w:characterSpacingControl w:val="compressPunctuation"/>
+  <w:compat>
+    <w:spaceForUL/>
+    <w:balanceSingleByteDoubleByteWidth/>
+    <w:doNotLeaveBackslashAlone/>
+    <w:ulTrailSpace/>
+    <w:doNotExpandShiftReturn/>
+    <w:adjustLineHeightInTable/>
+    <w:useFELayout/>
+    <w:compatSetting w:name="compatibilityMode" w:uri="http://schemas.microsoft.com/office/word" w:val="15"/>
+    <w:compatSetting w:name="overrideTableStyleFontSizeAndJustification" w:uri="http://schemas.microsoft.com/office/word" w:val="1"/>
+    <w:compatSetting w:name="enableOpenTypeFeatures" w:uri="http://schemas.microsoft.com/office/word" w:val="1"/>
+    <w:compatSetting w:name="doNotFlipMirrorIndents" w:uri="http://schemas.microsoft.com/office/word" w:val="1"/>
+    <w:compatSetting w:name="differentiateMultirowTableHeaders" w:uri="http://schemas.microsoft.com/office/word" w:val="1"/>
+  </w:compat>
+  <w:rsids>
+    <w:rsidRoot w:val="00FC1B75"/>
+    <w:rsid w:val="00125182"/>
+    <w:rsid w:val="00FC1B75"/>
+  </w:rsids>
+  <m:mathPr>
+    <m:mathFont m:val="Cambria Math"/>
+    <m:brkBin m:val="before"/>
+    <m:brkBinSub m:val="--"/>
+    <m:smallFrac m:val="0"/>
+    <m:dispDef/>
+    <m:lMargin m:val="0"/>
+    <m:rMargin m:val="0"/>
+    <m:defJc m:val="centerGroup"/>
+    <m:wrapIndent m:val="1440"/>
+    <m:intLim m:val="subSup"/>
+    <m:naryLim m:val="undOvr"/>
+  </m:mathPr>
+  <w:themeFontLang w:val="en-US" w:eastAsia="zh-CN"/>
+  <w:clrSchemeMapping w:bg1="light1" w:t1="dark1" w:bg2="light2" w:t2="dark2" w:accent1="accent1" w:accent2="accent2" w:accent3="accent3" w:accent4="accent4" w:accent5="accent5" w:accent6="accent6" w:hyperlink="hyperlink" w:followedHyperlink="followedHyperlink"/>
+  <w:decimalSymbol w:val="."/>
+  <w:listSeparator w:val=","/>
+  <w15:chartTrackingRefBased/>
+</w:settings>
+</file>
+
+<file path=word/glossary/styles.xml><?xml version="1.0" encoding="utf-8"?>
 <w:styles xmlns:mc="http://schemas.openxmlformats.org/markup-compatibility/2006" xmlns:r="http://schemas.openxmlformats.org/officeDocument/2006/relationships" xmlns:w="http://schemas.openxmlformats.org/wordprocessingml/2006/main" xmlns:w14="http://schemas.microsoft.com/office/word/2010/wordml" xmlns:w15="http://schemas.microsoft.com/office/word/2012/wordml" mc:Ignorable="w14 w15">
   <w:docDefaults>
     <w:rPrDefault>
@@ -1839,28 +4785,62 @@
     <w:semiHidden/>
     <w:unhideWhenUsed/>
   </w:style>
-  <w:style w:type="paragraph" w:styleId="a3">
-    <w:name w:val="List Paragraph"/>
-    <w:basedOn w:val="a"/>
-    <w:uiPriority w:val="34"/>
-    <w:qFormat/>
-    <w:rsid w:val="00A119A7"/>
+  <w:style w:type="paragraph" w:customStyle="1" w:styleId="248BD824FC6C4534A6E4FFA44FD1E435">
+    <w:name w:val="248BD824FC6C4534A6E4FFA44FD1E435"/>
+    <w:rsid w:val="00FC1B75"/>
     <w:pPr>
-      <w:ind w:firstLineChars="200" w:firstLine="420"/>
+      <w:widowControl w:val="0"/>
+      <w:jc w:val="both"/>
     </w:pPr>
   </w:style>
-  <w:style w:type="character" w:styleId="a4">
-    <w:name w:val="Hyperlink"/>
-    <w:basedOn w:val="a0"/>
-    <w:uiPriority w:val="99"/>
-    <w:unhideWhenUsed/>
-    <w:rsid w:val="00A119A7"/>
-    <w:rPr>
-      <w:color w:val="0563C1" w:themeColor="hyperlink"/>
-      <w:u w:val="single"/>
-    </w:rPr>
+  <w:style w:type="paragraph" w:customStyle="1" w:styleId="C62125158BAB4AFB8AA4366E4BF5BDA1">
+    <w:name w:val="C62125158BAB4AFB8AA4366E4BF5BDA1"/>
+    <w:rsid w:val="00FC1B75"/>
+    <w:pPr>
+      <w:widowControl w:val="0"/>
+      <w:jc w:val="both"/>
+    </w:pPr>
+  </w:style>
+  <w:style w:type="paragraph" w:customStyle="1" w:styleId="03C5844E44514E90AEFB5377F6E4B918">
+    <w:name w:val="03C5844E44514E90AEFB5377F6E4B918"/>
+    <w:rsid w:val="00FC1B75"/>
+    <w:pPr>
+      <w:widowControl w:val="0"/>
+      <w:jc w:val="both"/>
+    </w:pPr>
+  </w:style>
+  <w:style w:type="paragraph" w:customStyle="1" w:styleId="1D396568F77A404CA9982DA9B25756B0">
+    <w:name w:val="1D396568F77A404CA9982DA9B25756B0"/>
+    <w:rsid w:val="00FC1B75"/>
+    <w:pPr>
+      <w:widowControl w:val="0"/>
+      <w:jc w:val="both"/>
+    </w:pPr>
+  </w:style>
+  <w:style w:type="paragraph" w:customStyle="1" w:styleId="1E00FA36F42E403FB74D1DB6CF6BF9B9">
+    <w:name w:val="1E00FA36F42E403FB74D1DB6CF6BF9B9"/>
+    <w:rsid w:val="00FC1B75"/>
+    <w:pPr>
+      <w:widowControl w:val="0"/>
+      <w:jc w:val="both"/>
+    </w:pPr>
+  </w:style>
+  <w:style w:type="paragraph" w:customStyle="1" w:styleId="16D18DF2C4AC4F2590D42BD1ADF8A7F8">
+    <w:name w:val="16D18DF2C4AC4F2590D42BD1ADF8A7F8"/>
+    <w:rsid w:val="00FC1B75"/>
+    <w:pPr>
+      <w:widowControl w:val="0"/>
+      <w:jc w:val="both"/>
+    </w:pPr>
   </w:style>
 </w:styles>
+</file>
+
+<file path=word/glossary/webSettings.xml><?xml version="1.0" encoding="utf-8"?>
+<w:webSettings xmlns:mc="http://schemas.openxmlformats.org/markup-compatibility/2006" xmlns:r="http://schemas.openxmlformats.org/officeDocument/2006/relationships" xmlns:w="http://schemas.openxmlformats.org/wordprocessingml/2006/main" xmlns:w14="http://schemas.microsoft.com/office/word/2010/wordml" xmlns:w15="http://schemas.microsoft.com/office/word/2012/wordml" mc:Ignorable="w14 w15">
+  <w:optimizeForBrowser/>
+  <w:allowPNG/>
+</w:webSettings>
 </file>
 
 <file path=word/theme/theme1.xml><?xml version="1.0" encoding="utf-8"?>
@@ -2122,4 +5102,16 @@
     </a:ext>
   </a:extLst>
 </a:theme>
+</file>
+
+<file path=customXml/item1.xml><?xml version="1.0" encoding="utf-8"?>
+<b:Sources xmlns:b="http://schemas.openxmlformats.org/officeDocument/2006/bibliography" xmlns="http://schemas.openxmlformats.org/officeDocument/2006/bibliography" SelectedStyle="\APASixthEditionOfficeOnline.xsl" StyleName="APA" Version="6"/>
+</file>
+
+<file path=customXml/itemProps1.xml><?xml version="1.0" encoding="utf-8"?>
+<ds:datastoreItem xmlns:ds="http://schemas.openxmlformats.org/officeDocument/2006/customXml" ds:itemID="{51B8FEC8-E87D-4364-9D00-8FF93FE98914}">
+  <ds:schemaRefs>
+    <ds:schemaRef ds:uri="http://schemas.openxmlformats.org/officeDocument/2006/bibliography"/>
+  </ds:schemaRefs>
+</ds:datastoreItem>
 </file>
</xml_diff>